<commit_message>
created the mock data
</commit_message>
<xml_diff>
--- a/doc/PS.docx
+++ b/doc/PS.docx
@@ -332,7 +332,15 @@
         <w:t>Our Solution:</w:t>
       </w:r>
       <w:r>
-        <w:t xml:space="preserve"> A multi-layered defense.</w:t>
+        <w:t xml:space="preserve"> A multi-layered </w:t>
+      </w:r>
+      <w:proofErr w:type="spellStart"/>
+      <w:r>
+        <w:t>defense</w:t>
+      </w:r>
+      <w:proofErr w:type="spellEnd"/>
+      <w:r>
+        <w:t>.</w:t>
       </w:r>
     </w:p>
     <w:p>
@@ -380,7 +388,23 @@
         <w:t>structured data</w:t>
       </w:r>
       <w:r>
-        <w:t xml:space="preserve"> (like {"intent": "request_loan", "amount": 500000}) to the Worker Agents. The UnderwritingAgent </w:t>
+        <w:t xml:space="preserve"> (like {"intent": "</w:t>
+      </w:r>
+      <w:proofErr w:type="spellStart"/>
+      <w:r>
+        <w:t>request_loan</w:t>
+      </w:r>
+      <w:proofErr w:type="spellEnd"/>
+      <w:r>
+        <w:t xml:space="preserve">", "amount": 500000}) to the Worker Agents. The </w:t>
+      </w:r>
+      <w:proofErr w:type="spellStart"/>
+      <w:r>
+        <w:t>UnderwritingAgent</w:t>
+      </w:r>
+      <w:proofErr w:type="spellEnd"/>
+      <w:r>
+        <w:t xml:space="preserve"> </w:t>
       </w:r>
       <w:r>
         <w:rPr>
@@ -418,7 +442,23 @@
         <w:t>only</w:t>
       </w:r>
       <w:r>
-        <w:t xml:space="preserve"> the permission to do its one job. The SanctionLetterGenerator can </w:t>
+        <w:t xml:space="preserve"> the permission to do </w:t>
+      </w:r>
+      <w:proofErr w:type="gramStart"/>
+      <w:r>
+        <w:t>its</w:t>
+      </w:r>
+      <w:proofErr w:type="gramEnd"/>
+      <w:r>
+        <w:t xml:space="preserve"> one job. The </w:t>
+      </w:r>
+      <w:proofErr w:type="spellStart"/>
+      <w:r>
+        <w:t>SanctionLetterGenerator</w:t>
+      </w:r>
+      <w:proofErr w:type="spellEnd"/>
+      <w:r>
+        <w:t xml:space="preserve"> can </w:t>
       </w:r>
       <w:r>
         <w:rPr>
@@ -509,12 +549,21 @@
       <w:r>
         <w:t xml:space="preserve"> We will use </w:t>
       </w:r>
+      <w:proofErr w:type="spellStart"/>
       <w:r>
         <w:rPr>
           <w:b/>
           <w:bCs/>
         </w:rPr>
-        <w:t>FastAPI (Python)</w:t>
+        <w:t>FastAPI</w:t>
+      </w:r>
+      <w:proofErr w:type="spellEnd"/>
+      <w:r>
+        <w:rPr>
+          <w:b/>
+          <w:bCs/>
+        </w:rPr>
+        <w:t xml:space="preserve"> (Python)</w:t>
       </w:r>
       <w:r>
         <w:t xml:space="preserve"> to build our own "Mock CRM API" and "Mock Credit Bureau API." These are simple, dummy endpoints that our agents will call.</w:t>
@@ -535,7 +584,15 @@
         <w:t>Demonstrating the Architecture:</w:t>
       </w:r>
       <w:r>
-        <w:t xml:space="preserve"> When our UnderwritingAgent needs a credit score, it will make a </w:t>
+        <w:t xml:space="preserve"> When our </w:t>
+      </w:r>
+      <w:proofErr w:type="spellStart"/>
+      <w:r>
+        <w:t>UnderwritingAgent</w:t>
+      </w:r>
+      <w:proofErr w:type="spellEnd"/>
+      <w:r>
+        <w:t xml:space="preserve"> needs a credit score, it will make a </w:t>
       </w:r>
       <w:r>
         <w:rPr>
@@ -555,7 +612,23 @@
         <w:t>own</w:t>
       </w:r>
       <w:r>
-        <w:t xml:space="preserve"> mock-cibil-api/get-score endpoint. This proves our architecture is sound and fully functional, completely bypassing the legal and technical barriers of accessing live data.</w:t>
+        <w:t xml:space="preserve"> mock-</w:t>
+      </w:r>
+      <w:proofErr w:type="spellStart"/>
+      <w:r>
+        <w:t>cibil</w:t>
+      </w:r>
+      <w:proofErr w:type="spellEnd"/>
+      <w:r>
+        <w:t>-</w:t>
+      </w:r>
+      <w:proofErr w:type="spellStart"/>
+      <w:r>
+        <w:t>api</w:t>
+      </w:r>
+      <w:proofErr w:type="spellEnd"/>
+      <w:r>
+        <w:t>/get-score endpoint. This proves our architecture is sound and fully functional, completely bypassing the legal and technical barriers of accessing live data.</w:t>
       </w:r>
     </w:p>
     <w:p>
@@ -619,7 +692,23 @@
         <w:t>Ours:</w:t>
       </w:r>
       <w:r>
-        <w:t xml:space="preserve"> Our SalesAgent will (on login) analyze a customer's (mock) transaction history. It will then make </w:t>
+        <w:t xml:space="preserve"> Our </w:t>
+      </w:r>
+      <w:proofErr w:type="spellStart"/>
+      <w:r>
+        <w:t>SalesAgent</w:t>
+      </w:r>
+      <w:proofErr w:type="spellEnd"/>
+      <w:r>
+        <w:t xml:space="preserve"> will (on login) </w:t>
+      </w:r>
+      <w:proofErr w:type="spellStart"/>
+      <w:r>
+        <w:t>analyze</w:t>
+      </w:r>
+      <w:proofErr w:type="spellEnd"/>
+      <w:r>
+        <w:t xml:space="preserve"> a customer's (mock) transaction history. It will then make </w:t>
       </w:r>
       <w:r>
         <w:rPr>
@@ -705,7 +794,23 @@
         <w:t>Ours:</w:t>
       </w:r>
       <w:r>
-        <w:t xml:space="preserve"> Our UnderwritingAgent will use a more intelligent AI model. If a loyal customer has a 690 score, our agent won't just reject them. It will analyze other factors (like their salary) and </w:t>
+        <w:t xml:space="preserve"> Our </w:t>
+      </w:r>
+      <w:proofErr w:type="spellStart"/>
+      <w:r>
+        <w:t>UnderwritingAgent</w:t>
+      </w:r>
+      <w:proofErr w:type="spellEnd"/>
+      <w:r>
+        <w:t xml:space="preserve"> will use a more intelligent AI model. If a loyal customer has a 690 score, our agent won't just reject them. It will </w:t>
+      </w:r>
+      <w:proofErr w:type="spellStart"/>
+      <w:r>
+        <w:t>analyze</w:t>
+      </w:r>
+      <w:proofErr w:type="spellEnd"/>
+      <w:r>
+        <w:t xml:space="preserve"> other factors (like their salary) and </w:t>
       </w:r>
       <w:r>
         <w:rPr>
@@ -741,7 +846,23 @@
           <w:i/>
           <w:iCs/>
         </w:rPr>
-        <w:t>"While your score is a bit below our standard, I've analyzed your strong salary. I can't approve the full 5 Lakhs, but I can approve you for 3.5 Lakhs today. Would you like to accept this offer?"</w:t>
+        <w:t xml:space="preserve">"While your score is a bit below our standard, I've </w:t>
+      </w:r>
+      <w:proofErr w:type="spellStart"/>
+      <w:r>
+        <w:rPr>
+          <w:i/>
+          <w:iCs/>
+        </w:rPr>
+        <w:t>analyzed</w:t>
+      </w:r>
+      <w:proofErr w:type="spellEnd"/>
+      <w:r>
+        <w:rPr>
+          <w:i/>
+          <w:iCs/>
+        </w:rPr>
+        <w:t xml:space="preserve"> your strong salary. I can't approve the full 5 Lakhs, but I can approve you for 3.5 Lakhs today. Would you like to accept this offer?"</w:t>
       </w:r>
     </w:p>
     <w:p>
@@ -839,6 +960,7 @@
       </w:r>
     </w:p>
     <w:p>
+      <w:proofErr w:type="gramStart"/>
       <w:r>
         <w:rPr>
           <w:b/>
@@ -846,9 +968,15 @@
         </w:rPr>
         <w:t>Backend :</w:t>
       </w:r>
-      <w:r>
-        <w:t xml:space="preserve"> Python, FastAPI</w:t>
-      </w:r>
+      <w:proofErr w:type="gramEnd"/>
+      <w:r>
+        <w:t xml:space="preserve"> Python, </w:t>
+      </w:r>
+      <w:proofErr w:type="spellStart"/>
+      <w:r>
+        <w:t>FastAPI</w:t>
+      </w:r>
+      <w:proofErr w:type="spellEnd"/>
       <w:r>
         <w:br/>
       </w:r>
@@ -945,7 +1073,15 @@
         <w:t>B2B "engine"</w:t>
       </w:r>
       <w:r>
-        <w:t xml:space="preserve"> (like Razorpay or Stripe) that banks can embed directly into their existing websites. This allows us to scale rapidly by selling </w:t>
+        <w:t xml:space="preserve"> (like </w:t>
+      </w:r>
+      <w:proofErr w:type="spellStart"/>
+      <w:r>
+        <w:t>Razorpay</w:t>
+      </w:r>
+      <w:proofErr w:type="spellEnd"/>
+      <w:r>
+        <w:t xml:space="preserve"> or Stripe) that banks can embed directly into their existing websites. This allows us to scale rapidly by selling </w:t>
       </w:r>
       <w:r>
         <w:rPr>
@@ -1332,6 +1468,9 @@
       </w:r>
       <w:r>
         <w:t xml:space="preserve"> See which customers were approved, rejected, or given a counter-offer.</w:t>
+      </w:r>
+      <w:r>
+        <w:tab/>
       </w:r>
     </w:p>
     <w:p>
@@ -2192,12 +2331,14 @@
         <w:t xml:space="preserve">You receive a sanction letter/offer detailing: sanctioned amount, interest rate, tenure, EMI amount, applicable charges (processing fee, part-prepayment/foreclosure charges). </w:t>
       </w:r>
       <w:hyperlink r:id="rId24" w:tgtFrame="_blank" w:history="1">
+        <w:proofErr w:type="spellStart"/>
         <w:r>
           <w:rPr>
             <w:rStyle w:val="Hyperlink"/>
           </w:rPr>
           <w:t>Paisabazaar</w:t>
         </w:r>
+        <w:proofErr w:type="spellEnd"/>
       </w:hyperlink>
     </w:p>
     <w:p>
@@ -2406,12 +2547,14 @@
         <w:t xml:space="preserve">If you wish to pre-pay or foreclose: you must check applicable charges. For Tata Capital: part-prepayment up to 25% of principal after 12 months can be without penalty; beyond that charges apply. </w:t>
       </w:r>
       <w:hyperlink r:id="rId30" w:tgtFrame="_blank" w:history="1">
+        <w:proofErr w:type="spellStart"/>
         <w:r>
           <w:rPr>
             <w:rStyle w:val="Hyperlink"/>
           </w:rPr>
           <w:t>Paisabazaar</w:t>
         </w:r>
+        <w:proofErr w:type="spellEnd"/>
       </w:hyperlink>
     </w:p>
     <w:p>
@@ -2673,6 +2816,7 @@
             <w:r>
               <w:t xml:space="preserve">Set up a </w:t>
             </w:r>
+            <w:proofErr w:type="spellStart"/>
             <w:r>
               <w:rPr>
                 <w:b/>
@@ -2680,6 +2824,7 @@
               </w:rPr>
               <w:t>FastAPI</w:t>
             </w:r>
+            <w:proofErr w:type="spellEnd"/>
             <w:r>
               <w:t xml:space="preserve"> (Python) project environment</w:t>
             </w:r>
@@ -2744,8 +2889,13 @@
           </w:tcPr>
           <w:p>
             <w:r>
-              <w:t>Python, FastAPI</w:t>
-            </w:r>
+              <w:t xml:space="preserve">Python, </w:t>
+            </w:r>
+            <w:proofErr w:type="spellStart"/>
+            <w:r>
+              <w:t>FastAPI</w:t>
+            </w:r>
+            <w:proofErr w:type="spellEnd"/>
           </w:p>
         </w:tc>
       </w:tr>
@@ -2843,7 +2993,55 @@
                 <w:iCs/>
               </w:rPr>
               <w:lastRenderedPageBreak/>
-              <w:t>Example: /crm/verify-kyc/{pan_number}</w:t>
+              <w:t>Example: /</w:t>
+            </w:r>
+            <w:proofErr w:type="spellStart"/>
+            <w:r>
+              <w:rPr>
+                <w:i/>
+                <w:iCs/>
+              </w:rPr>
+              <w:t>crm</w:t>
+            </w:r>
+            <w:proofErr w:type="spellEnd"/>
+            <w:r>
+              <w:rPr>
+                <w:i/>
+                <w:iCs/>
+              </w:rPr>
+              <w:t>/verify-</w:t>
+            </w:r>
+            <w:proofErr w:type="spellStart"/>
+            <w:r>
+              <w:rPr>
+                <w:i/>
+                <w:iCs/>
+              </w:rPr>
+              <w:t>kyc</w:t>
+            </w:r>
+            <w:proofErr w:type="spellEnd"/>
+            <w:r>
+              <w:rPr>
+                <w:i/>
+                <w:iCs/>
+              </w:rPr>
+              <w:t>/{</w:t>
+            </w:r>
+            <w:proofErr w:type="spellStart"/>
+            <w:r>
+              <w:rPr>
+                <w:i/>
+                <w:iCs/>
+              </w:rPr>
+              <w:t>pan_number</w:t>
+            </w:r>
+            <w:proofErr w:type="spellEnd"/>
+            <w:r>
+              <w:rPr>
+                <w:i/>
+                <w:iCs/>
+              </w:rPr>
+              <w:t>}</w:t>
             </w:r>
           </w:p>
         </w:tc>
@@ -2880,8 +3078,13 @@
           </w:tcPr>
           <w:p>
             <w:r>
-              <w:t>Python, FastAPI</w:t>
-            </w:r>
+              <w:t xml:space="preserve">Python, </w:t>
+            </w:r>
+            <w:proofErr w:type="spellStart"/>
+            <w:r>
+              <w:t>FastAPI</w:t>
+            </w:r>
+            <w:proofErr w:type="spellEnd"/>
           </w:p>
         </w:tc>
       </w:tr>
@@ -2978,7 +3181,39 @@
                 <w:i/>
                 <w:iCs/>
               </w:rPr>
-              <w:t>Example: /cibil/get-score/{pan_number}</w:t>
+              <w:t>Example: /</w:t>
+            </w:r>
+            <w:proofErr w:type="spellStart"/>
+            <w:r>
+              <w:rPr>
+                <w:i/>
+                <w:iCs/>
+              </w:rPr>
+              <w:t>cibil</w:t>
+            </w:r>
+            <w:proofErr w:type="spellEnd"/>
+            <w:r>
+              <w:rPr>
+                <w:i/>
+                <w:iCs/>
+              </w:rPr>
+              <w:t>/get-score/{</w:t>
+            </w:r>
+            <w:proofErr w:type="spellStart"/>
+            <w:r>
+              <w:rPr>
+                <w:i/>
+                <w:iCs/>
+              </w:rPr>
+              <w:t>pan_number</w:t>
+            </w:r>
+            <w:proofErr w:type="spellEnd"/>
+            <w:r>
+              <w:rPr>
+                <w:i/>
+                <w:iCs/>
+              </w:rPr>
+              <w:t>}</w:t>
             </w:r>
           </w:p>
         </w:tc>
@@ -3014,8 +3249,13 @@
           </w:tcPr>
           <w:p>
             <w:r>
-              <w:t>Python, FastAPI</w:t>
-            </w:r>
+              <w:t xml:space="preserve">Python, </w:t>
+            </w:r>
+            <w:proofErr w:type="spellStart"/>
+            <w:r>
+              <w:t>FastAPI</w:t>
+            </w:r>
+            <w:proofErr w:type="spellEnd"/>
           </w:p>
         </w:tc>
       </w:tr>
@@ -3131,7 +3371,7 @@
     <w:p>
       <w:r>
         <w:pict w14:anchorId="78BBDCFD">
-          <v:rect id="_x0000_i1075" style="width:0;height:1.5pt" o:hralign="center" o:hrstd="t" o:hr="t" fillcolor="#a0a0a0" stroked="f"/>
+          <v:rect id="_x0000_i1032" style="width:0;height:1.5pt" o:hralign="center" o:hrstd="t" o:hr="t" fillcolor="#a0a0a0" stroked="f"/>
         </w:pict>
       </w:r>
     </w:p>
@@ -3498,7 +3738,15 @@
               <w:t>structured data</w:t>
             </w:r>
             <w:r>
-              <w:t xml:space="preserve"> (e.g., {"intent": "request_loan", "amount": 500000}) to the specialized Worker Agents, which acts as a security firewall</w:t>
+              <w:t xml:space="preserve"> (e.g., {"intent": "</w:t>
+            </w:r>
+            <w:proofErr w:type="spellStart"/>
+            <w:r>
+              <w:t>request_loan</w:t>
+            </w:r>
+            <w:proofErr w:type="spellEnd"/>
+            <w:r>
+              <w:t>", "amount": 500000}) to the specialized Worker Agents, which acts as a security firewall</w:t>
             </w:r>
             <w:r>
               <w:rPr>
@@ -5441,7 +5689,15 @@
               <w:cnfStyle w:val="000000000000" w:firstRow="0" w:lastRow="0" w:firstColumn="0" w:lastColumn="0" w:oddVBand="0" w:evenVBand="0" w:oddHBand="0" w:evenHBand="0" w:firstRowFirstColumn="0" w:firstRowLastColumn="0" w:lastRowFirstColumn="0" w:lastRowLastColumn="0"/>
             </w:pPr>
             <w:r>
-              <w:t>456, Kharavel Nagar, Bhubaneswar</w:t>
+              <w:t xml:space="preserve">456, </w:t>
+            </w:r>
+            <w:proofErr w:type="spellStart"/>
+            <w:r>
+              <w:t>Kharavel</w:t>
+            </w:r>
+            <w:proofErr w:type="spellEnd"/>
+            <w:r>
+              <w:t xml:space="preserve"> Nagar, Bhubaneswar</w:t>
             </w:r>
           </w:p>
         </w:tc>
@@ -7866,6 +8122,2976 @@
         </w:tc>
       </w:tr>
     </w:tbl>
+    <w:p/>
+    <w:p>
+      <w:pPr>
+        <w:pStyle w:val="Heading2"/>
+      </w:pPr>
+      <w:r>
+        <w:t>Varification process</w:t>
+      </w:r>
+      <w:r>
+        <w:t xml:space="preserve"> </w:t>
+      </w:r>
+    </w:p>
+    <w:p>
+      <w:pPr>
+        <w:pStyle w:val="Heading3"/>
+      </w:pPr>
+      <w:r>
+        <w:t>Aadhaar Verification (Identity &amp; Address Proof)</w:t>
+      </w:r>
+      <w:r>
+        <w:t>:</w:t>
+      </w:r>
+    </w:p>
+    <w:p>
+      <w:r>
+        <w:t>This step verifies the customer's identity and residential address through the Aadhaar database. In a real scenario, this is often done via an OTP-based authentication (e-KYC) to the mobile number registered with Aadhaar.</w:t>
+      </w:r>
+    </w:p>
+    <w:p>
+      <w:pPr>
+        <w:spacing w:line="240" w:lineRule="auto"/>
+      </w:pPr>
+      <w:r>
+        <w:rPr>
+          <w:b/>
+          <w:bCs/>
+        </w:rPr>
+        <w:t>Mock API Endpoint:</w:t>
+      </w:r>
+      <w:r>
+        <w:t> POST /</w:t>
+      </w:r>
+      <w:proofErr w:type="spellStart"/>
+      <w:r>
+        <w:t>api</w:t>
+      </w:r>
+      <w:proofErr w:type="spellEnd"/>
+      <w:r>
+        <w:t>/</w:t>
+      </w:r>
+      <w:proofErr w:type="spellStart"/>
+      <w:r>
+        <w:t>verifyAadhaar</w:t>
+      </w:r>
+      <w:proofErr w:type="spellEnd"/>
+    </w:p>
+    <w:p>
+      <w:pPr>
+        <w:pStyle w:val="HTMLPreformatted"/>
+        <w:shd w:val="clear" w:color="auto" w:fill="1D1E26"/>
+        <w:rPr>
+          <w:rStyle w:val="undefined"/>
+          <w:color w:val="E6E8F0"/>
+        </w:rPr>
+      </w:pPr>
+      <w:r>
+        <w:rPr>
+          <w:rStyle w:val="undefined"/>
+          <w:color w:val="E6E8F0"/>
+        </w:rPr>
+        <w:t>{</w:t>
+      </w:r>
+    </w:p>
+    <w:p>
+      <w:pPr>
+        <w:pStyle w:val="HTMLPreformatted"/>
+        <w:shd w:val="clear" w:color="auto" w:fill="1D1E26"/>
+        <w:rPr>
+          <w:rStyle w:val="undefined"/>
+          <w:color w:val="E6E8F0"/>
+        </w:rPr>
+      </w:pPr>
+      <w:r>
+        <w:rPr>
+          <w:rStyle w:val="undefined"/>
+          <w:color w:val="E6E8F0"/>
+        </w:rPr>
+        <w:t xml:space="preserve">  </w:t>
+      </w:r>
+      <w:r>
+        <w:rPr>
+          <w:rStyle w:val="cs0cqb"/>
+          <w:color w:val="81C995"/>
+        </w:rPr>
+        <w:t>"</w:t>
+      </w:r>
+      <w:proofErr w:type="spellStart"/>
+      <w:r>
+        <w:rPr>
+          <w:rStyle w:val="cs0cqb"/>
+          <w:color w:val="81C995"/>
+        </w:rPr>
+        <w:t>aadhaarNumber</w:t>
+      </w:r>
+      <w:proofErr w:type="spellEnd"/>
+      <w:r>
+        <w:rPr>
+          <w:rStyle w:val="cs0cqb"/>
+          <w:color w:val="81C995"/>
+        </w:rPr>
+        <w:t>"</w:t>
+      </w:r>
+      <w:r>
+        <w:rPr>
+          <w:rStyle w:val="undefined"/>
+          <w:color w:val="E6E8F0"/>
+        </w:rPr>
+        <w:t xml:space="preserve">: </w:t>
+      </w:r>
+      <w:r>
+        <w:rPr>
+          <w:rStyle w:val="cs0cqb"/>
+          <w:color w:val="81C995"/>
+        </w:rPr>
+        <w:t>"123456789012"</w:t>
+      </w:r>
+      <w:r>
+        <w:rPr>
+          <w:rStyle w:val="undefined"/>
+          <w:color w:val="E6E8F0"/>
+        </w:rPr>
+        <w:t>,</w:t>
+      </w:r>
+    </w:p>
+    <w:p>
+      <w:pPr>
+        <w:pStyle w:val="HTMLPreformatted"/>
+        <w:shd w:val="clear" w:color="auto" w:fill="1D1E26"/>
+        <w:rPr>
+          <w:rStyle w:val="undefined"/>
+          <w:color w:val="E6E8F0"/>
+        </w:rPr>
+      </w:pPr>
+      <w:r>
+        <w:rPr>
+          <w:rStyle w:val="undefined"/>
+          <w:color w:val="E6E8F0"/>
+        </w:rPr>
+        <w:t xml:space="preserve">  </w:t>
+      </w:r>
+      <w:r>
+        <w:rPr>
+          <w:rStyle w:val="cs0cqb"/>
+          <w:color w:val="81C995"/>
+        </w:rPr>
+        <w:t>"</w:t>
+      </w:r>
+      <w:proofErr w:type="spellStart"/>
+      <w:r>
+        <w:rPr>
+          <w:rStyle w:val="cs0cqb"/>
+          <w:color w:val="81C995"/>
+        </w:rPr>
+        <w:t>otp</w:t>
+      </w:r>
+      <w:proofErr w:type="spellEnd"/>
+      <w:r>
+        <w:rPr>
+          <w:rStyle w:val="cs0cqb"/>
+          <w:color w:val="81C995"/>
+        </w:rPr>
+        <w:t>"</w:t>
+      </w:r>
+      <w:r>
+        <w:rPr>
+          <w:rStyle w:val="undefined"/>
+          <w:color w:val="E6E8F0"/>
+        </w:rPr>
+        <w:t xml:space="preserve">: </w:t>
+      </w:r>
+      <w:r>
+        <w:rPr>
+          <w:rStyle w:val="cs0cqb"/>
+          <w:color w:val="81C995"/>
+        </w:rPr>
+        <w:t>"123456"</w:t>
+      </w:r>
+      <w:r>
+        <w:rPr>
+          <w:rStyle w:val="undefined"/>
+          <w:color w:val="E6E8F0"/>
+        </w:rPr>
+        <w:t xml:space="preserve"> </w:t>
+      </w:r>
+    </w:p>
+    <w:p>
+      <w:pPr>
+        <w:pStyle w:val="HTMLPreformatted"/>
+        <w:shd w:val="clear" w:color="auto" w:fill="1D1E26"/>
+        <w:rPr>
+          <w:rStyle w:val="undefined"/>
+          <w:color w:val="E6E8F0"/>
+        </w:rPr>
+      </w:pPr>
+      <w:r>
+        <w:rPr>
+          <w:rStyle w:val="undefined"/>
+          <w:color w:val="E6E8F0"/>
+        </w:rPr>
+        <w:lastRenderedPageBreak/>
+        <w:t xml:space="preserve">  </w:t>
+      </w:r>
+      <w:r>
+        <w:rPr>
+          <w:rStyle w:val="cltqqc"/>
+          <w:i/>
+          <w:iCs/>
+          <w:color w:val="9AA0A6"/>
+        </w:rPr>
+        <w:t>// A real API would have a two-step process (generate OTP, then submit OTP)</w:t>
+      </w:r>
+    </w:p>
+    <w:p>
+      <w:pPr>
+        <w:pStyle w:val="HTMLPreformatted"/>
+        <w:shd w:val="clear" w:color="auto" w:fill="1D1E26"/>
+        <w:rPr>
+          <w:color w:val="E6E8F0"/>
+          <w:sz w:val="21"/>
+          <w:szCs w:val="21"/>
+        </w:rPr>
+      </w:pPr>
+      <w:r>
+        <w:rPr>
+          <w:rStyle w:val="undefined"/>
+          <w:color w:val="E6E8F0"/>
+        </w:rPr>
+        <w:t>}</w:t>
+      </w:r>
+    </w:p>
+    <w:p>
+      <w:pPr>
+        <w:rPr>
+          <w:b/>
+          <w:bCs/>
+        </w:rPr>
+      </w:pPr>
+    </w:p>
+    <w:p>
+      <w:pPr>
+        <w:rPr>
+          <w:b/>
+          <w:bCs/>
+        </w:rPr>
+      </w:pPr>
+      <w:r>
+        <w:rPr>
+          <w:b/>
+          <w:bCs/>
+        </w:rPr>
+        <w:t>Mock Response (JSON - Success):</w:t>
+      </w:r>
+    </w:p>
+    <w:p>
+      <w:pPr>
+        <w:pStyle w:val="HTMLPreformatted"/>
+        <w:shd w:val="clear" w:color="auto" w:fill="1D1E26"/>
+        <w:rPr>
+          <w:rStyle w:val="undefined"/>
+          <w:color w:val="E6E8F0"/>
+        </w:rPr>
+      </w:pPr>
+      <w:r>
+        <w:rPr>
+          <w:rStyle w:val="undefined"/>
+          <w:color w:val="E6E8F0"/>
+        </w:rPr>
+        <w:t>{</w:t>
+      </w:r>
+    </w:p>
+    <w:p>
+      <w:pPr>
+        <w:pStyle w:val="HTMLPreformatted"/>
+        <w:shd w:val="clear" w:color="auto" w:fill="1D1E26"/>
+        <w:rPr>
+          <w:rStyle w:val="undefined"/>
+          <w:color w:val="E6E8F0"/>
+        </w:rPr>
+      </w:pPr>
+      <w:r>
+        <w:rPr>
+          <w:rStyle w:val="undefined"/>
+          <w:color w:val="E6E8F0"/>
+        </w:rPr>
+        <w:t xml:space="preserve">  </w:t>
+      </w:r>
+      <w:r>
+        <w:rPr>
+          <w:rStyle w:val="cs0cqb"/>
+          <w:color w:val="81C995"/>
+        </w:rPr>
+        <w:t>"status"</w:t>
+      </w:r>
+      <w:r>
+        <w:rPr>
+          <w:rStyle w:val="undefined"/>
+          <w:color w:val="E6E8F0"/>
+        </w:rPr>
+        <w:t xml:space="preserve">: </w:t>
+      </w:r>
+      <w:r>
+        <w:rPr>
+          <w:rStyle w:val="cs0cqb"/>
+          <w:color w:val="81C995"/>
+        </w:rPr>
+        <w:t>"VALID"</w:t>
+      </w:r>
+      <w:r>
+        <w:rPr>
+          <w:rStyle w:val="undefined"/>
+          <w:color w:val="E6E8F0"/>
+        </w:rPr>
+        <w:t>,</w:t>
+      </w:r>
+    </w:p>
+    <w:p>
+      <w:pPr>
+        <w:pStyle w:val="HTMLPreformatted"/>
+        <w:shd w:val="clear" w:color="auto" w:fill="1D1E26"/>
+        <w:rPr>
+          <w:rStyle w:val="undefined"/>
+          <w:color w:val="E6E8F0"/>
+        </w:rPr>
+      </w:pPr>
+      <w:r>
+        <w:rPr>
+          <w:rStyle w:val="undefined"/>
+          <w:color w:val="E6E8F0"/>
+        </w:rPr>
+        <w:t xml:space="preserve">  </w:t>
+      </w:r>
+      <w:r>
+        <w:rPr>
+          <w:rStyle w:val="cs0cqb"/>
+          <w:color w:val="81C995"/>
+        </w:rPr>
+        <w:t>"</w:t>
+      </w:r>
+      <w:proofErr w:type="spellStart"/>
+      <w:r>
+        <w:rPr>
+          <w:rStyle w:val="cs0cqb"/>
+          <w:color w:val="81C995"/>
+        </w:rPr>
+        <w:t>referenceId</w:t>
+      </w:r>
+      <w:proofErr w:type="spellEnd"/>
+      <w:r>
+        <w:rPr>
+          <w:rStyle w:val="cs0cqb"/>
+          <w:color w:val="81C995"/>
+        </w:rPr>
+        <w:t>"</w:t>
+      </w:r>
+      <w:r>
+        <w:rPr>
+          <w:rStyle w:val="undefined"/>
+          <w:color w:val="E6E8F0"/>
+        </w:rPr>
+        <w:t xml:space="preserve">: </w:t>
+      </w:r>
+      <w:r>
+        <w:rPr>
+          <w:rStyle w:val="cs0cqb"/>
+          <w:color w:val="81C995"/>
+        </w:rPr>
+        <w:t>"txn_123456789"</w:t>
+      </w:r>
+      <w:r>
+        <w:rPr>
+          <w:rStyle w:val="undefined"/>
+          <w:color w:val="E6E8F0"/>
+        </w:rPr>
+        <w:t>,</w:t>
+      </w:r>
+    </w:p>
+    <w:p>
+      <w:pPr>
+        <w:pStyle w:val="HTMLPreformatted"/>
+        <w:shd w:val="clear" w:color="auto" w:fill="1D1E26"/>
+        <w:rPr>
+          <w:rStyle w:val="undefined"/>
+          <w:color w:val="E6E8F0"/>
+        </w:rPr>
+      </w:pPr>
+      <w:r>
+        <w:rPr>
+          <w:rStyle w:val="undefined"/>
+          <w:color w:val="E6E8F0"/>
+        </w:rPr>
+        <w:t xml:space="preserve">  </w:t>
+      </w:r>
+      <w:r>
+        <w:rPr>
+          <w:rStyle w:val="cs0cqb"/>
+          <w:color w:val="81C995"/>
+        </w:rPr>
+        <w:t>"data"</w:t>
+      </w:r>
+      <w:r>
+        <w:rPr>
+          <w:rStyle w:val="undefined"/>
+          <w:color w:val="E6E8F0"/>
+        </w:rPr>
+        <w:t>: {</w:t>
+      </w:r>
+    </w:p>
+    <w:p>
+      <w:pPr>
+        <w:pStyle w:val="HTMLPreformatted"/>
+        <w:shd w:val="clear" w:color="auto" w:fill="1D1E26"/>
+        <w:rPr>
+          <w:rStyle w:val="undefined"/>
+          <w:color w:val="E6E8F0"/>
+        </w:rPr>
+      </w:pPr>
+      <w:r>
+        <w:rPr>
+          <w:rStyle w:val="undefined"/>
+          <w:color w:val="E6E8F0"/>
+        </w:rPr>
+        <w:t xml:space="preserve">    </w:t>
+      </w:r>
+      <w:r>
+        <w:rPr>
+          <w:rStyle w:val="cs0cqb"/>
+          <w:color w:val="81C995"/>
+        </w:rPr>
+        <w:t>"</w:t>
+      </w:r>
+      <w:proofErr w:type="spellStart"/>
+      <w:r>
+        <w:rPr>
+          <w:rStyle w:val="cs0cqb"/>
+          <w:color w:val="81C995"/>
+        </w:rPr>
+        <w:t>fullName</w:t>
+      </w:r>
+      <w:proofErr w:type="spellEnd"/>
+      <w:r>
+        <w:rPr>
+          <w:rStyle w:val="cs0cqb"/>
+          <w:color w:val="81C995"/>
+        </w:rPr>
+        <w:t>"</w:t>
+      </w:r>
+      <w:r>
+        <w:rPr>
+          <w:rStyle w:val="undefined"/>
+          <w:color w:val="E6E8F0"/>
+        </w:rPr>
+        <w:t xml:space="preserve">: </w:t>
+      </w:r>
+      <w:r>
+        <w:rPr>
+          <w:rStyle w:val="cs0cqb"/>
+          <w:color w:val="81C995"/>
+        </w:rPr>
+        <w:t>"JOHN DOE"</w:t>
+      </w:r>
+      <w:r>
+        <w:rPr>
+          <w:rStyle w:val="undefined"/>
+          <w:color w:val="E6E8F0"/>
+        </w:rPr>
+        <w:t>,</w:t>
+      </w:r>
+    </w:p>
+    <w:p>
+      <w:pPr>
+        <w:pStyle w:val="HTMLPreformatted"/>
+        <w:shd w:val="clear" w:color="auto" w:fill="1D1E26"/>
+        <w:rPr>
+          <w:rStyle w:val="undefined"/>
+          <w:color w:val="E6E8F0"/>
+        </w:rPr>
+      </w:pPr>
+      <w:r>
+        <w:rPr>
+          <w:rStyle w:val="undefined"/>
+          <w:color w:val="E6E8F0"/>
+        </w:rPr>
+        <w:t xml:space="preserve">    </w:t>
+      </w:r>
+      <w:r>
+        <w:rPr>
+          <w:rStyle w:val="cs0cqb"/>
+          <w:color w:val="81C995"/>
+        </w:rPr>
+        <w:t>"dob"</w:t>
+      </w:r>
+      <w:r>
+        <w:rPr>
+          <w:rStyle w:val="undefined"/>
+          <w:color w:val="E6E8F0"/>
+        </w:rPr>
+        <w:t xml:space="preserve">: </w:t>
+      </w:r>
+      <w:r>
+        <w:rPr>
+          <w:rStyle w:val="cs0cqb"/>
+          <w:color w:val="81C995"/>
+        </w:rPr>
+        <w:t>"1985-05-20"</w:t>
+      </w:r>
+      <w:r>
+        <w:rPr>
+          <w:rStyle w:val="undefined"/>
+          <w:color w:val="E6E8F0"/>
+        </w:rPr>
+        <w:t>,</w:t>
+      </w:r>
+    </w:p>
+    <w:p>
+      <w:pPr>
+        <w:pStyle w:val="HTMLPreformatted"/>
+        <w:shd w:val="clear" w:color="auto" w:fill="1D1E26"/>
+        <w:rPr>
+          <w:rStyle w:val="undefined"/>
+          <w:color w:val="E6E8F0"/>
+        </w:rPr>
+      </w:pPr>
+      <w:r>
+        <w:rPr>
+          <w:rStyle w:val="undefined"/>
+          <w:color w:val="E6E8F0"/>
+        </w:rPr>
+        <w:t xml:space="preserve">    </w:t>
+      </w:r>
+      <w:r>
+        <w:rPr>
+          <w:rStyle w:val="cs0cqb"/>
+          <w:color w:val="81C995"/>
+        </w:rPr>
+        <w:t>"gender"</w:t>
+      </w:r>
+      <w:r>
+        <w:rPr>
+          <w:rStyle w:val="undefined"/>
+          <w:color w:val="E6E8F0"/>
+        </w:rPr>
+        <w:t xml:space="preserve">: </w:t>
+      </w:r>
+      <w:r>
+        <w:rPr>
+          <w:rStyle w:val="cs0cqb"/>
+          <w:color w:val="81C995"/>
+        </w:rPr>
+        <w:t>"M"</w:t>
+      </w:r>
+      <w:r>
+        <w:rPr>
+          <w:rStyle w:val="undefined"/>
+          <w:color w:val="E6E8F0"/>
+        </w:rPr>
+        <w:t>,</w:t>
+      </w:r>
+    </w:p>
+    <w:p>
+      <w:pPr>
+        <w:pStyle w:val="HTMLPreformatted"/>
+        <w:shd w:val="clear" w:color="auto" w:fill="1D1E26"/>
+        <w:rPr>
+          <w:rStyle w:val="undefined"/>
+          <w:color w:val="E6E8F0"/>
+        </w:rPr>
+      </w:pPr>
+      <w:r>
+        <w:rPr>
+          <w:rStyle w:val="undefined"/>
+          <w:color w:val="E6E8F0"/>
+        </w:rPr>
+        <w:t xml:space="preserve">    </w:t>
+      </w:r>
+      <w:r>
+        <w:rPr>
+          <w:rStyle w:val="cs0cqb"/>
+          <w:color w:val="81C995"/>
+        </w:rPr>
+        <w:t>"address"</w:t>
+      </w:r>
+      <w:r>
+        <w:rPr>
+          <w:rStyle w:val="undefined"/>
+          <w:color w:val="E6E8F0"/>
+        </w:rPr>
+        <w:t xml:space="preserve">: </w:t>
+      </w:r>
+      <w:r>
+        <w:rPr>
+          <w:rStyle w:val="cs0cqb"/>
+          <w:color w:val="81C995"/>
+        </w:rPr>
+        <w:t>"123, Main Street, BJB Nagar, Bhubaneswar, Odisha, 751014"</w:t>
+      </w:r>
+      <w:r>
+        <w:rPr>
+          <w:rStyle w:val="undefined"/>
+          <w:color w:val="E6E8F0"/>
+        </w:rPr>
+        <w:t>,</w:t>
+      </w:r>
+    </w:p>
+    <w:p>
+      <w:pPr>
+        <w:pStyle w:val="HTMLPreformatted"/>
+        <w:shd w:val="clear" w:color="auto" w:fill="1D1E26"/>
+        <w:rPr>
+          <w:rStyle w:val="undefined"/>
+          <w:color w:val="E6E8F0"/>
+        </w:rPr>
+      </w:pPr>
+      <w:r>
+        <w:rPr>
+          <w:rStyle w:val="undefined"/>
+          <w:color w:val="E6E8F0"/>
+        </w:rPr>
+        <w:t xml:space="preserve">    </w:t>
+      </w:r>
+      <w:r>
+        <w:rPr>
+          <w:rStyle w:val="cs0cqb"/>
+          <w:color w:val="81C995"/>
+        </w:rPr>
+        <w:t>"</w:t>
+      </w:r>
+      <w:proofErr w:type="spellStart"/>
+      <w:r>
+        <w:rPr>
+          <w:rStyle w:val="cs0cqb"/>
+          <w:color w:val="81C995"/>
+        </w:rPr>
+        <w:t>pincode</w:t>
+      </w:r>
+      <w:proofErr w:type="spellEnd"/>
+      <w:r>
+        <w:rPr>
+          <w:rStyle w:val="cs0cqb"/>
+          <w:color w:val="81C995"/>
+        </w:rPr>
+        <w:t>"</w:t>
+      </w:r>
+      <w:r>
+        <w:rPr>
+          <w:rStyle w:val="undefined"/>
+          <w:color w:val="E6E8F0"/>
+        </w:rPr>
+        <w:t xml:space="preserve">: </w:t>
+      </w:r>
+      <w:r>
+        <w:rPr>
+          <w:rStyle w:val="cs0cqb"/>
+          <w:color w:val="81C995"/>
+        </w:rPr>
+        <w:t>"751014"</w:t>
+      </w:r>
+      <w:r>
+        <w:rPr>
+          <w:rStyle w:val="undefined"/>
+          <w:color w:val="E6E8F0"/>
+        </w:rPr>
+        <w:t>,</w:t>
+      </w:r>
+    </w:p>
+    <w:p>
+      <w:pPr>
+        <w:pStyle w:val="HTMLPreformatted"/>
+        <w:shd w:val="clear" w:color="auto" w:fill="1D1E26"/>
+        <w:rPr>
+          <w:rStyle w:val="undefined"/>
+          <w:color w:val="E6E8F0"/>
+        </w:rPr>
+      </w:pPr>
+      <w:r>
+        <w:rPr>
+          <w:rStyle w:val="undefined"/>
+          <w:color w:val="E6E8F0"/>
+        </w:rPr>
+        <w:t xml:space="preserve">    </w:t>
+      </w:r>
+      <w:r>
+        <w:rPr>
+          <w:rStyle w:val="cs0cqb"/>
+          <w:color w:val="81C995"/>
+        </w:rPr>
+        <w:t>"</w:t>
+      </w:r>
+      <w:proofErr w:type="spellStart"/>
+      <w:r>
+        <w:rPr>
+          <w:rStyle w:val="cs0cqb"/>
+          <w:color w:val="81C995"/>
+        </w:rPr>
+        <w:t>careOf</w:t>
+      </w:r>
+      <w:proofErr w:type="spellEnd"/>
+      <w:r>
+        <w:rPr>
+          <w:rStyle w:val="cs0cqb"/>
+          <w:color w:val="81C995"/>
+        </w:rPr>
+        <w:t>"</w:t>
+      </w:r>
+      <w:r>
+        <w:rPr>
+          <w:rStyle w:val="undefined"/>
+          <w:color w:val="E6E8F0"/>
+        </w:rPr>
+        <w:t xml:space="preserve">: </w:t>
+      </w:r>
+      <w:r>
+        <w:rPr>
+          <w:rStyle w:val="cs0cqb"/>
+          <w:color w:val="81C995"/>
+        </w:rPr>
+        <w:t>"S/o Jane Doe"</w:t>
+      </w:r>
+      <w:r>
+        <w:rPr>
+          <w:rStyle w:val="undefined"/>
+          <w:color w:val="E6E8F0"/>
+        </w:rPr>
+        <w:t>,</w:t>
+      </w:r>
+    </w:p>
+    <w:p>
+      <w:pPr>
+        <w:pStyle w:val="HTMLPreformatted"/>
+        <w:shd w:val="clear" w:color="auto" w:fill="1D1E26"/>
+        <w:rPr>
+          <w:rStyle w:val="undefined"/>
+          <w:color w:val="E6E8F0"/>
+        </w:rPr>
+      </w:pPr>
+      <w:r>
+        <w:rPr>
+          <w:rStyle w:val="undefined"/>
+          <w:color w:val="E6E8F0"/>
+        </w:rPr>
+        <w:t xml:space="preserve">    </w:t>
+      </w:r>
+      <w:r>
+        <w:rPr>
+          <w:rStyle w:val="cs0cqb"/>
+          <w:color w:val="81C995"/>
+        </w:rPr>
+        <w:t>"photo"</w:t>
+      </w:r>
+      <w:r>
+        <w:rPr>
+          <w:rStyle w:val="undefined"/>
+          <w:color w:val="E6E8F0"/>
+        </w:rPr>
+        <w:t xml:space="preserve">: </w:t>
+      </w:r>
+      <w:r>
+        <w:rPr>
+          <w:rStyle w:val="cs0cqb"/>
+          <w:color w:val="81C995"/>
+        </w:rPr>
+        <w:t>"base64encodedstringofphoto"</w:t>
+      </w:r>
+      <w:r>
+        <w:rPr>
+          <w:rStyle w:val="undefined"/>
+          <w:color w:val="E6E8F0"/>
+        </w:rPr>
+        <w:t xml:space="preserve"> </w:t>
+      </w:r>
+    </w:p>
+    <w:p>
+      <w:pPr>
+        <w:pStyle w:val="HTMLPreformatted"/>
+        <w:shd w:val="clear" w:color="auto" w:fill="1D1E26"/>
+        <w:rPr>
+          <w:rStyle w:val="undefined"/>
+          <w:color w:val="E6E8F0"/>
+        </w:rPr>
+      </w:pPr>
+      <w:r>
+        <w:rPr>
+          <w:rStyle w:val="undefined"/>
+          <w:color w:val="E6E8F0"/>
+        </w:rPr>
+        <w:t xml:space="preserve">    </w:t>
+      </w:r>
+      <w:r>
+        <w:rPr>
+          <w:rStyle w:val="cltqqc"/>
+          <w:i/>
+          <w:iCs/>
+          <w:color w:val="9AA0A6"/>
+        </w:rPr>
+        <w:t>// Data returned is limited to demographic info in real APIs, no identity data is provided directly</w:t>
+      </w:r>
+    </w:p>
+    <w:p>
+      <w:pPr>
+        <w:pStyle w:val="HTMLPreformatted"/>
+        <w:shd w:val="clear" w:color="auto" w:fill="1D1E26"/>
+        <w:rPr>
+          <w:rStyle w:val="undefined"/>
+          <w:color w:val="E6E8F0"/>
+        </w:rPr>
+      </w:pPr>
+      <w:r>
+        <w:rPr>
+          <w:rStyle w:val="undefined"/>
+          <w:color w:val="E6E8F0"/>
+        </w:rPr>
+        <w:t xml:space="preserve">  },</w:t>
+      </w:r>
+    </w:p>
+    <w:p>
+      <w:pPr>
+        <w:pStyle w:val="HTMLPreformatted"/>
+        <w:shd w:val="clear" w:color="auto" w:fill="1D1E26"/>
+        <w:rPr>
+          <w:rStyle w:val="undefined"/>
+          <w:color w:val="E6E8F0"/>
+        </w:rPr>
+      </w:pPr>
+      <w:r>
+        <w:rPr>
+          <w:rStyle w:val="undefined"/>
+          <w:color w:val="E6E8F0"/>
+        </w:rPr>
+        <w:t xml:space="preserve">  </w:t>
+      </w:r>
+      <w:r>
+        <w:rPr>
+          <w:rStyle w:val="cs0cqb"/>
+          <w:color w:val="81C995"/>
+        </w:rPr>
+        <w:t>"message"</w:t>
+      </w:r>
+      <w:r>
+        <w:rPr>
+          <w:rStyle w:val="undefined"/>
+          <w:color w:val="E6E8F0"/>
+        </w:rPr>
+        <w:t xml:space="preserve">: </w:t>
+      </w:r>
+      <w:r>
+        <w:rPr>
+          <w:rStyle w:val="cs0cqb"/>
+          <w:color w:val="81C995"/>
+        </w:rPr>
+        <w:t>"Aadhaar details successfully verified"</w:t>
+      </w:r>
+    </w:p>
+    <w:p>
+      <w:pPr>
+        <w:pStyle w:val="HTMLPreformatted"/>
+        <w:shd w:val="clear" w:color="auto" w:fill="1D1E26"/>
+        <w:rPr>
+          <w:color w:val="E6E8F0"/>
+          <w:sz w:val="21"/>
+          <w:szCs w:val="21"/>
+        </w:rPr>
+      </w:pPr>
+      <w:r>
+        <w:rPr>
+          <w:rStyle w:val="undefined"/>
+          <w:color w:val="E6E8F0"/>
+        </w:rPr>
+        <w:t>}</w:t>
+      </w:r>
+    </w:p>
+    <w:p>
+      <w:pPr>
+        <w:rPr>
+          <w:b/>
+          <w:bCs/>
+        </w:rPr>
+      </w:pPr>
+      <w:r>
+        <w:rPr>
+          <w:b/>
+          <w:bCs/>
+        </w:rPr>
+        <w:t>Mock Response (JSON - Failure):</w:t>
+      </w:r>
+    </w:p>
+    <w:p>
+      <w:pPr>
+        <w:pStyle w:val="HTMLPreformatted"/>
+        <w:shd w:val="clear" w:color="auto" w:fill="1D1E26"/>
+        <w:rPr>
+          <w:rStyle w:val="undefined"/>
+          <w:color w:val="E6E8F0"/>
+        </w:rPr>
+      </w:pPr>
+      <w:r>
+        <w:rPr>
+          <w:rStyle w:val="undefined"/>
+          <w:color w:val="E6E8F0"/>
+        </w:rPr>
+        <w:t>{</w:t>
+      </w:r>
+    </w:p>
+    <w:p>
+      <w:pPr>
+        <w:pStyle w:val="HTMLPreformatted"/>
+        <w:shd w:val="clear" w:color="auto" w:fill="1D1E26"/>
+        <w:rPr>
+          <w:rStyle w:val="undefined"/>
+          <w:color w:val="E6E8F0"/>
+        </w:rPr>
+      </w:pPr>
+      <w:r>
+        <w:rPr>
+          <w:rStyle w:val="undefined"/>
+          <w:color w:val="E6E8F0"/>
+        </w:rPr>
+        <w:t xml:space="preserve">  </w:t>
+      </w:r>
+      <w:r>
+        <w:rPr>
+          <w:rStyle w:val="cs0cqb"/>
+          <w:color w:val="81C995"/>
+        </w:rPr>
+        <w:t>"status"</w:t>
+      </w:r>
+      <w:r>
+        <w:rPr>
+          <w:rStyle w:val="undefined"/>
+          <w:color w:val="E6E8F0"/>
+        </w:rPr>
+        <w:t xml:space="preserve">: </w:t>
+      </w:r>
+      <w:r>
+        <w:rPr>
+          <w:rStyle w:val="cs0cqb"/>
+          <w:color w:val="81C995"/>
+        </w:rPr>
+        <w:t>"INVALID"</w:t>
+      </w:r>
+      <w:r>
+        <w:rPr>
+          <w:rStyle w:val="undefined"/>
+          <w:color w:val="E6E8F0"/>
+        </w:rPr>
+        <w:t>,</w:t>
+      </w:r>
+    </w:p>
+    <w:p>
+      <w:pPr>
+        <w:pStyle w:val="HTMLPreformatted"/>
+        <w:shd w:val="clear" w:color="auto" w:fill="1D1E26"/>
+        <w:rPr>
+          <w:rStyle w:val="undefined"/>
+          <w:color w:val="E6E8F0"/>
+        </w:rPr>
+      </w:pPr>
+      <w:r>
+        <w:rPr>
+          <w:rStyle w:val="undefined"/>
+          <w:color w:val="E6E8F0"/>
+        </w:rPr>
+        <w:t xml:space="preserve">  </w:t>
+      </w:r>
+      <w:r>
+        <w:rPr>
+          <w:rStyle w:val="cs0cqb"/>
+          <w:color w:val="81C995"/>
+        </w:rPr>
+        <w:t>"</w:t>
+      </w:r>
+      <w:proofErr w:type="spellStart"/>
+      <w:r>
+        <w:rPr>
+          <w:rStyle w:val="cs0cqb"/>
+          <w:color w:val="81C995"/>
+        </w:rPr>
+        <w:t>referenceId</w:t>
+      </w:r>
+      <w:proofErr w:type="spellEnd"/>
+      <w:r>
+        <w:rPr>
+          <w:rStyle w:val="cs0cqb"/>
+          <w:color w:val="81C995"/>
+        </w:rPr>
+        <w:t>"</w:t>
+      </w:r>
+      <w:r>
+        <w:rPr>
+          <w:rStyle w:val="undefined"/>
+          <w:color w:val="E6E8F0"/>
+        </w:rPr>
+        <w:t xml:space="preserve">: </w:t>
+      </w:r>
+      <w:r>
+        <w:rPr>
+          <w:rStyle w:val="cs0cqb"/>
+          <w:color w:val="81C995"/>
+        </w:rPr>
+        <w:t>"txn_123456789"</w:t>
+      </w:r>
+      <w:r>
+        <w:rPr>
+          <w:rStyle w:val="undefined"/>
+          <w:color w:val="E6E8F0"/>
+        </w:rPr>
+        <w:t>,</w:t>
+      </w:r>
+    </w:p>
+    <w:p>
+      <w:pPr>
+        <w:pStyle w:val="HTMLPreformatted"/>
+        <w:shd w:val="clear" w:color="auto" w:fill="1D1E26"/>
+        <w:rPr>
+          <w:rStyle w:val="undefined"/>
+          <w:color w:val="E6E8F0"/>
+        </w:rPr>
+      </w:pPr>
+      <w:r>
+        <w:rPr>
+          <w:rStyle w:val="undefined"/>
+          <w:color w:val="E6E8F0"/>
+        </w:rPr>
+        <w:t xml:space="preserve">  </w:t>
+      </w:r>
+      <w:r>
+        <w:rPr>
+          <w:rStyle w:val="cs0cqb"/>
+          <w:color w:val="81C995"/>
+        </w:rPr>
+        <w:t>"</w:t>
+      </w:r>
+      <w:proofErr w:type="spellStart"/>
+      <w:r>
+        <w:rPr>
+          <w:rStyle w:val="cs0cqb"/>
+          <w:color w:val="81C995"/>
+        </w:rPr>
+        <w:t>errorCode</w:t>
+      </w:r>
+      <w:proofErr w:type="spellEnd"/>
+      <w:r>
+        <w:rPr>
+          <w:rStyle w:val="cs0cqb"/>
+          <w:color w:val="81C995"/>
+        </w:rPr>
+        <w:t>"</w:t>
+      </w:r>
+      <w:r>
+        <w:rPr>
+          <w:rStyle w:val="undefined"/>
+          <w:color w:val="E6E8F0"/>
+        </w:rPr>
+        <w:t xml:space="preserve">: </w:t>
+      </w:r>
+      <w:r>
+        <w:rPr>
+          <w:rStyle w:val="cs0cqb"/>
+          <w:color w:val="81C995"/>
+        </w:rPr>
+        <w:t>"AUTH_FAILED"</w:t>
+      </w:r>
+      <w:r>
+        <w:rPr>
+          <w:rStyle w:val="undefined"/>
+          <w:color w:val="E6E8F0"/>
+        </w:rPr>
+        <w:t>,</w:t>
+      </w:r>
+    </w:p>
+    <w:p>
+      <w:pPr>
+        <w:pStyle w:val="HTMLPreformatted"/>
+        <w:shd w:val="clear" w:color="auto" w:fill="1D1E26"/>
+        <w:rPr>
+          <w:rStyle w:val="undefined"/>
+          <w:color w:val="E6E8F0"/>
+        </w:rPr>
+      </w:pPr>
+      <w:r>
+        <w:rPr>
+          <w:rStyle w:val="undefined"/>
+          <w:color w:val="E6E8F0"/>
+        </w:rPr>
+        <w:t xml:space="preserve">  </w:t>
+      </w:r>
+      <w:r>
+        <w:rPr>
+          <w:rStyle w:val="cs0cqb"/>
+          <w:color w:val="81C995"/>
+        </w:rPr>
+        <w:t>"message"</w:t>
+      </w:r>
+      <w:r>
+        <w:rPr>
+          <w:rStyle w:val="undefined"/>
+          <w:color w:val="E6E8F0"/>
+        </w:rPr>
+        <w:t xml:space="preserve">: </w:t>
+      </w:r>
+      <w:r>
+        <w:rPr>
+          <w:rStyle w:val="cs0cqb"/>
+          <w:color w:val="81C995"/>
+        </w:rPr>
+        <w:t>"Authentication failed. OTP is incorrect or details do not match."</w:t>
+      </w:r>
+    </w:p>
+    <w:p>
+      <w:pPr>
+        <w:pStyle w:val="HTMLPreformatted"/>
+        <w:shd w:val="clear" w:color="auto" w:fill="1D1E26"/>
+        <w:rPr>
+          <w:color w:val="E6E8F0"/>
+          <w:sz w:val="21"/>
+          <w:szCs w:val="21"/>
+        </w:rPr>
+      </w:pPr>
+      <w:r>
+        <w:rPr>
+          <w:rStyle w:val="undefined"/>
+          <w:color w:val="E6E8F0"/>
+        </w:rPr>
+        <w:t>}</w:t>
+      </w:r>
+    </w:p>
+    <w:p>
+      <w:pPr>
+        <w:pStyle w:val="Heading3"/>
+      </w:pPr>
+      <w:r>
+        <w:t> PAN Verification (Financial Identity)</w:t>
+      </w:r>
+      <w:r>
+        <w:t>:</w:t>
+      </w:r>
+    </w:p>
+    <w:p>
+      <w:r>
+        <w:t>This step validates the Permanent Account Number (PAN) against the Income Tax Department's records to confirm the customer's financial identity and name matching.</w:t>
+      </w:r>
+    </w:p>
+    <w:p>
+      <w:r>
+        <w:rPr>
+          <w:b/>
+          <w:bCs/>
+        </w:rPr>
+        <w:t>Mock API Endpoint:</w:t>
+      </w:r>
+      <w:r>
+        <w:t> POST /</w:t>
+      </w:r>
+      <w:proofErr w:type="spellStart"/>
+      <w:r>
+        <w:t>api</w:t>
+      </w:r>
+      <w:proofErr w:type="spellEnd"/>
+      <w:r>
+        <w:t>/</w:t>
+      </w:r>
+      <w:proofErr w:type="spellStart"/>
+      <w:r>
+        <w:t>verifyPan</w:t>
+      </w:r>
+      <w:proofErr w:type="spellEnd"/>
+    </w:p>
+    <w:p>
+      <w:r>
+        <w:rPr>
+          <w:b/>
+          <w:bCs/>
+        </w:rPr>
+        <w:t>Mock Request (JSON):</w:t>
+      </w:r>
+    </w:p>
+    <w:p>
+      <w:pPr>
+        <w:pStyle w:val="HTMLPreformatted"/>
+        <w:shd w:val="clear" w:color="auto" w:fill="1D1E26"/>
+        <w:rPr>
+          <w:rStyle w:val="undefined"/>
+          <w:color w:val="E6E8F0"/>
+        </w:rPr>
+      </w:pPr>
+      <w:r>
+        <w:rPr>
+          <w:rStyle w:val="undefined"/>
+          <w:color w:val="E6E8F0"/>
+        </w:rPr>
+        <w:t>{</w:t>
+      </w:r>
+    </w:p>
+    <w:p>
+      <w:pPr>
+        <w:pStyle w:val="HTMLPreformatted"/>
+        <w:shd w:val="clear" w:color="auto" w:fill="1D1E26"/>
+        <w:rPr>
+          <w:rStyle w:val="undefined"/>
+          <w:color w:val="E6E8F0"/>
+        </w:rPr>
+      </w:pPr>
+      <w:r>
+        <w:rPr>
+          <w:rStyle w:val="undefined"/>
+          <w:color w:val="E6E8F0"/>
+        </w:rPr>
+        <w:t xml:space="preserve">  </w:t>
+      </w:r>
+      <w:r>
+        <w:rPr>
+          <w:rStyle w:val="cs0cqb"/>
+          <w:color w:val="81C995"/>
+        </w:rPr>
+        <w:t>"pan"</w:t>
+      </w:r>
+      <w:r>
+        <w:rPr>
+          <w:rStyle w:val="undefined"/>
+          <w:color w:val="E6E8F0"/>
+        </w:rPr>
+        <w:t xml:space="preserve">: </w:t>
+      </w:r>
+      <w:r>
+        <w:rPr>
+          <w:rStyle w:val="cs0cqb"/>
+          <w:color w:val="81C995"/>
+        </w:rPr>
+        <w:t>"ABCDE1234F"</w:t>
+      </w:r>
+      <w:r>
+        <w:rPr>
+          <w:rStyle w:val="undefined"/>
+          <w:color w:val="E6E8F0"/>
+        </w:rPr>
+        <w:t>,</w:t>
+      </w:r>
+    </w:p>
+    <w:p>
+      <w:pPr>
+        <w:pStyle w:val="HTMLPreformatted"/>
+        <w:shd w:val="clear" w:color="auto" w:fill="1D1E26"/>
+        <w:rPr>
+          <w:rStyle w:val="undefined"/>
+          <w:color w:val="E6E8F0"/>
+        </w:rPr>
+      </w:pPr>
+      <w:r>
+        <w:rPr>
+          <w:rStyle w:val="undefined"/>
+          <w:color w:val="E6E8F0"/>
+        </w:rPr>
+        <w:t xml:space="preserve">  </w:t>
+      </w:r>
+      <w:r>
+        <w:rPr>
+          <w:rStyle w:val="cs0cqb"/>
+          <w:color w:val="81C995"/>
+        </w:rPr>
+        <w:t>"</w:t>
+      </w:r>
+      <w:proofErr w:type="spellStart"/>
+      <w:r>
+        <w:rPr>
+          <w:rStyle w:val="cs0cqb"/>
+          <w:color w:val="81C995"/>
+        </w:rPr>
+        <w:t>nameProvided</w:t>
+      </w:r>
+      <w:proofErr w:type="spellEnd"/>
+      <w:r>
+        <w:rPr>
+          <w:rStyle w:val="cs0cqb"/>
+          <w:color w:val="81C995"/>
+        </w:rPr>
+        <w:t>"</w:t>
+      </w:r>
+      <w:r>
+        <w:rPr>
+          <w:rStyle w:val="undefined"/>
+          <w:color w:val="E6E8F0"/>
+        </w:rPr>
+        <w:t xml:space="preserve">: </w:t>
+      </w:r>
+      <w:r>
+        <w:rPr>
+          <w:rStyle w:val="cs0cqb"/>
+          <w:color w:val="81C995"/>
+        </w:rPr>
+        <w:t>"JOHN DOE"</w:t>
+      </w:r>
+      <w:r>
+        <w:rPr>
+          <w:rStyle w:val="undefined"/>
+          <w:color w:val="E6E8F0"/>
+        </w:rPr>
+        <w:t>,</w:t>
+      </w:r>
+    </w:p>
+    <w:p>
+      <w:pPr>
+        <w:pStyle w:val="HTMLPreformatted"/>
+        <w:shd w:val="clear" w:color="auto" w:fill="1D1E26"/>
+        <w:rPr>
+          <w:rStyle w:val="undefined"/>
+          <w:color w:val="E6E8F0"/>
+        </w:rPr>
+      </w:pPr>
+      <w:r>
+        <w:rPr>
+          <w:rStyle w:val="undefined"/>
+          <w:color w:val="E6E8F0"/>
+        </w:rPr>
+        <w:t xml:space="preserve">  </w:t>
+      </w:r>
+      <w:r>
+        <w:rPr>
+          <w:rStyle w:val="cs0cqb"/>
+          <w:color w:val="81C995"/>
+        </w:rPr>
+        <w:t>"</w:t>
+      </w:r>
+      <w:proofErr w:type="spellStart"/>
+      <w:r>
+        <w:rPr>
+          <w:rStyle w:val="cs0cqb"/>
+          <w:color w:val="81C995"/>
+        </w:rPr>
+        <w:t>dobProvided</w:t>
+      </w:r>
+      <w:proofErr w:type="spellEnd"/>
+      <w:r>
+        <w:rPr>
+          <w:rStyle w:val="cs0cqb"/>
+          <w:color w:val="81C995"/>
+        </w:rPr>
+        <w:t>"</w:t>
+      </w:r>
+      <w:r>
+        <w:rPr>
+          <w:rStyle w:val="undefined"/>
+          <w:color w:val="E6E8F0"/>
+        </w:rPr>
+        <w:t xml:space="preserve">: </w:t>
+      </w:r>
+      <w:r>
+        <w:rPr>
+          <w:rStyle w:val="cs0cqb"/>
+          <w:color w:val="81C995"/>
+        </w:rPr>
+        <w:t>"1985-05-20"</w:t>
+      </w:r>
+    </w:p>
+    <w:p>
+      <w:pPr>
+        <w:pStyle w:val="HTMLPreformatted"/>
+        <w:shd w:val="clear" w:color="auto" w:fill="1D1E26"/>
+        <w:rPr>
+          <w:color w:val="E6E8F0"/>
+          <w:sz w:val="21"/>
+          <w:szCs w:val="21"/>
+        </w:rPr>
+      </w:pPr>
+      <w:r>
+        <w:rPr>
+          <w:rStyle w:val="undefined"/>
+          <w:color w:val="E6E8F0"/>
+        </w:rPr>
+        <w:t>}</w:t>
+      </w:r>
+    </w:p>
+    <w:p>
+      <w:pPr>
+        <w:rPr>
+          <w:b/>
+          <w:bCs/>
+        </w:rPr>
+      </w:pPr>
+      <w:r>
+        <w:rPr>
+          <w:b/>
+          <w:bCs/>
+        </w:rPr>
+        <w:t>Mock Response (JSON - Success):</w:t>
+      </w:r>
+    </w:p>
+    <w:p>
+      <w:pPr>
+        <w:pStyle w:val="HTMLPreformatted"/>
+        <w:shd w:val="clear" w:color="auto" w:fill="1D1E26"/>
+        <w:rPr>
+          <w:rStyle w:val="undefined"/>
+          <w:color w:val="E6E8F0"/>
+        </w:rPr>
+      </w:pPr>
+      <w:r>
+        <w:rPr>
+          <w:rStyle w:val="undefined"/>
+          <w:color w:val="E6E8F0"/>
+        </w:rPr>
+        <w:t>{</w:t>
+      </w:r>
+    </w:p>
+    <w:p>
+      <w:pPr>
+        <w:pStyle w:val="HTMLPreformatted"/>
+        <w:shd w:val="clear" w:color="auto" w:fill="1D1E26"/>
+        <w:rPr>
+          <w:rStyle w:val="undefined"/>
+          <w:color w:val="E6E8F0"/>
+        </w:rPr>
+      </w:pPr>
+      <w:r>
+        <w:rPr>
+          <w:rStyle w:val="undefined"/>
+          <w:color w:val="E6E8F0"/>
+        </w:rPr>
+        <w:t xml:space="preserve">  </w:t>
+      </w:r>
+      <w:r>
+        <w:rPr>
+          <w:rStyle w:val="cs0cqb"/>
+          <w:color w:val="81C995"/>
+        </w:rPr>
+        <w:t>"success"</w:t>
+      </w:r>
+      <w:r>
+        <w:rPr>
+          <w:rStyle w:val="undefined"/>
+          <w:color w:val="E6E8F0"/>
+        </w:rPr>
+        <w:t xml:space="preserve">: </w:t>
+      </w:r>
+      <w:r>
+        <w:rPr>
+          <w:rStyle w:val="mexsqb"/>
+          <w:color w:val="C58AF9"/>
+        </w:rPr>
+        <w:t>true</w:t>
+      </w:r>
+      <w:r>
+        <w:rPr>
+          <w:rStyle w:val="undefined"/>
+          <w:color w:val="E6E8F0"/>
+        </w:rPr>
+        <w:t>,</w:t>
+      </w:r>
+    </w:p>
+    <w:p>
+      <w:pPr>
+        <w:pStyle w:val="HTMLPreformatted"/>
+        <w:shd w:val="clear" w:color="auto" w:fill="1D1E26"/>
+        <w:rPr>
+          <w:rStyle w:val="undefined"/>
+          <w:color w:val="E6E8F0"/>
+        </w:rPr>
+      </w:pPr>
+      <w:r>
+        <w:rPr>
+          <w:rStyle w:val="undefined"/>
+          <w:color w:val="E6E8F0"/>
+        </w:rPr>
+        <w:t xml:space="preserve">  </w:t>
+      </w:r>
+      <w:r>
+        <w:rPr>
+          <w:rStyle w:val="cs0cqb"/>
+          <w:color w:val="81C995"/>
+        </w:rPr>
+        <w:t>"pan"</w:t>
+      </w:r>
+      <w:r>
+        <w:rPr>
+          <w:rStyle w:val="undefined"/>
+          <w:color w:val="E6E8F0"/>
+        </w:rPr>
+        <w:t xml:space="preserve">: </w:t>
+      </w:r>
+      <w:r>
+        <w:rPr>
+          <w:rStyle w:val="cs0cqb"/>
+          <w:color w:val="81C995"/>
+        </w:rPr>
+        <w:t>"ABCDE1234F"</w:t>
+      </w:r>
+      <w:r>
+        <w:rPr>
+          <w:rStyle w:val="undefined"/>
+          <w:color w:val="E6E8F0"/>
+        </w:rPr>
+        <w:t>,</w:t>
+      </w:r>
+    </w:p>
+    <w:p>
+      <w:pPr>
+        <w:pStyle w:val="HTMLPreformatted"/>
+        <w:shd w:val="clear" w:color="auto" w:fill="1D1E26"/>
+        <w:rPr>
+          <w:rStyle w:val="undefined"/>
+          <w:color w:val="E6E8F0"/>
+        </w:rPr>
+      </w:pPr>
+      <w:r>
+        <w:rPr>
+          <w:rStyle w:val="undefined"/>
+          <w:color w:val="E6E8F0"/>
+        </w:rPr>
+        <w:t xml:space="preserve">  </w:t>
+      </w:r>
+      <w:r>
+        <w:rPr>
+          <w:rStyle w:val="cs0cqb"/>
+          <w:color w:val="81C995"/>
+        </w:rPr>
+        <w:t>"</w:t>
+      </w:r>
+      <w:proofErr w:type="spellStart"/>
+      <w:r>
+        <w:rPr>
+          <w:rStyle w:val="cs0cqb"/>
+          <w:color w:val="81C995"/>
+        </w:rPr>
+        <w:t>registeredName</w:t>
+      </w:r>
+      <w:proofErr w:type="spellEnd"/>
+      <w:r>
+        <w:rPr>
+          <w:rStyle w:val="cs0cqb"/>
+          <w:color w:val="81C995"/>
+        </w:rPr>
+        <w:t>"</w:t>
+      </w:r>
+      <w:r>
+        <w:rPr>
+          <w:rStyle w:val="undefined"/>
+          <w:color w:val="E6E8F0"/>
+        </w:rPr>
+        <w:t xml:space="preserve">: </w:t>
+      </w:r>
+      <w:r>
+        <w:rPr>
+          <w:rStyle w:val="cs0cqb"/>
+          <w:color w:val="81C995"/>
+        </w:rPr>
+        <w:t>"JOHN DOE"</w:t>
+      </w:r>
+      <w:r>
+        <w:rPr>
+          <w:rStyle w:val="undefined"/>
+          <w:color w:val="E6E8F0"/>
+        </w:rPr>
+        <w:t>,</w:t>
+      </w:r>
+    </w:p>
+    <w:p>
+      <w:pPr>
+        <w:pStyle w:val="HTMLPreformatted"/>
+        <w:shd w:val="clear" w:color="auto" w:fill="1D1E26"/>
+        <w:rPr>
+          <w:rStyle w:val="undefined"/>
+          <w:color w:val="E6E8F0"/>
+        </w:rPr>
+      </w:pPr>
+      <w:r>
+        <w:rPr>
+          <w:rStyle w:val="undefined"/>
+          <w:color w:val="E6E8F0"/>
+        </w:rPr>
+        <w:t xml:space="preserve">  </w:t>
+      </w:r>
+      <w:r>
+        <w:rPr>
+          <w:rStyle w:val="cs0cqb"/>
+          <w:color w:val="81C995"/>
+        </w:rPr>
+        <w:t>"</w:t>
+      </w:r>
+      <w:proofErr w:type="spellStart"/>
+      <w:r>
+        <w:rPr>
+          <w:rStyle w:val="cs0cqb"/>
+          <w:color w:val="81C995"/>
+        </w:rPr>
+        <w:t>nameMatch</w:t>
+      </w:r>
+      <w:proofErr w:type="spellEnd"/>
+      <w:r>
+        <w:rPr>
+          <w:rStyle w:val="cs0cqb"/>
+          <w:color w:val="81C995"/>
+        </w:rPr>
+        <w:t>"</w:t>
+      </w:r>
+      <w:r>
+        <w:rPr>
+          <w:rStyle w:val="undefined"/>
+          <w:color w:val="E6E8F0"/>
+        </w:rPr>
+        <w:t xml:space="preserve">: </w:t>
+      </w:r>
+      <w:r>
+        <w:rPr>
+          <w:rStyle w:val="mexsqb"/>
+          <w:color w:val="C58AF9"/>
+        </w:rPr>
+        <w:t>true</w:t>
+      </w:r>
+      <w:r>
+        <w:rPr>
+          <w:rStyle w:val="undefined"/>
+          <w:color w:val="E6E8F0"/>
+        </w:rPr>
+        <w:t>,</w:t>
+      </w:r>
+    </w:p>
+    <w:p>
+      <w:pPr>
+        <w:pStyle w:val="HTMLPreformatted"/>
+        <w:shd w:val="clear" w:color="auto" w:fill="1D1E26"/>
+        <w:rPr>
+          <w:rStyle w:val="undefined"/>
+          <w:color w:val="E6E8F0"/>
+        </w:rPr>
+      </w:pPr>
+      <w:r>
+        <w:rPr>
+          <w:rStyle w:val="undefined"/>
+          <w:color w:val="E6E8F0"/>
+        </w:rPr>
+        <w:t xml:space="preserve">  </w:t>
+      </w:r>
+      <w:r>
+        <w:rPr>
+          <w:rStyle w:val="cs0cqb"/>
+          <w:color w:val="81C995"/>
+        </w:rPr>
+        <w:t>"</w:t>
+      </w:r>
+      <w:proofErr w:type="spellStart"/>
+      <w:r>
+        <w:rPr>
+          <w:rStyle w:val="cs0cqb"/>
+          <w:color w:val="81C995"/>
+        </w:rPr>
+        <w:t>dobMatch</w:t>
+      </w:r>
+      <w:proofErr w:type="spellEnd"/>
+      <w:r>
+        <w:rPr>
+          <w:rStyle w:val="cs0cqb"/>
+          <w:color w:val="81C995"/>
+        </w:rPr>
+        <w:t>"</w:t>
+      </w:r>
+      <w:r>
+        <w:rPr>
+          <w:rStyle w:val="undefined"/>
+          <w:color w:val="E6E8F0"/>
+        </w:rPr>
+        <w:t xml:space="preserve">: </w:t>
+      </w:r>
+      <w:r>
+        <w:rPr>
+          <w:rStyle w:val="mexsqb"/>
+          <w:color w:val="C58AF9"/>
+        </w:rPr>
+        <w:t>true</w:t>
+      </w:r>
+      <w:r>
+        <w:rPr>
+          <w:rStyle w:val="undefined"/>
+          <w:color w:val="E6E8F0"/>
+        </w:rPr>
+        <w:t>,</w:t>
+      </w:r>
+    </w:p>
+    <w:p>
+      <w:pPr>
+        <w:pStyle w:val="HTMLPreformatted"/>
+        <w:shd w:val="clear" w:color="auto" w:fill="1D1E26"/>
+        <w:rPr>
+          <w:rStyle w:val="undefined"/>
+          <w:color w:val="E6E8F0"/>
+        </w:rPr>
+      </w:pPr>
+      <w:r>
+        <w:rPr>
+          <w:rStyle w:val="undefined"/>
+          <w:color w:val="E6E8F0"/>
+        </w:rPr>
+        <w:t xml:space="preserve">  </w:t>
+      </w:r>
+      <w:r>
+        <w:rPr>
+          <w:rStyle w:val="cs0cqb"/>
+          <w:color w:val="81C995"/>
+        </w:rPr>
+        <w:t>"status"</w:t>
+      </w:r>
+      <w:r>
+        <w:rPr>
+          <w:rStyle w:val="undefined"/>
+          <w:color w:val="E6E8F0"/>
+        </w:rPr>
+        <w:t xml:space="preserve">: </w:t>
+      </w:r>
+      <w:r>
+        <w:rPr>
+          <w:rStyle w:val="cs0cqb"/>
+          <w:color w:val="81C995"/>
+        </w:rPr>
+        <w:t>"valid"</w:t>
+      </w:r>
+      <w:r>
+        <w:rPr>
+          <w:rStyle w:val="undefined"/>
+          <w:color w:val="E6E8F0"/>
+        </w:rPr>
+        <w:t>,</w:t>
+      </w:r>
+    </w:p>
+    <w:p>
+      <w:pPr>
+        <w:pStyle w:val="HTMLPreformatted"/>
+        <w:shd w:val="clear" w:color="auto" w:fill="1D1E26"/>
+        <w:rPr>
+          <w:rStyle w:val="undefined"/>
+          <w:color w:val="E6E8F0"/>
+        </w:rPr>
+      </w:pPr>
+      <w:r>
+        <w:rPr>
+          <w:rStyle w:val="undefined"/>
+          <w:color w:val="E6E8F0"/>
+        </w:rPr>
+        <w:t xml:space="preserve">  </w:t>
+      </w:r>
+      <w:r>
+        <w:rPr>
+          <w:rStyle w:val="cs0cqb"/>
+          <w:color w:val="81C995"/>
+        </w:rPr>
+        <w:t>"category"</w:t>
+      </w:r>
+      <w:r>
+        <w:rPr>
+          <w:rStyle w:val="undefined"/>
+          <w:color w:val="E6E8F0"/>
+        </w:rPr>
+        <w:t xml:space="preserve">: </w:t>
+      </w:r>
+      <w:r>
+        <w:rPr>
+          <w:rStyle w:val="cs0cqb"/>
+          <w:color w:val="81C995"/>
+        </w:rPr>
+        <w:t>"Individual"</w:t>
+      </w:r>
+      <w:r>
+        <w:rPr>
+          <w:rStyle w:val="undefined"/>
+          <w:color w:val="E6E8F0"/>
+        </w:rPr>
+        <w:t>,</w:t>
+      </w:r>
+    </w:p>
+    <w:p>
+      <w:pPr>
+        <w:pStyle w:val="HTMLPreformatted"/>
+        <w:shd w:val="clear" w:color="auto" w:fill="1D1E26"/>
+        <w:rPr>
+          <w:rStyle w:val="undefined"/>
+          <w:color w:val="E6E8F0"/>
+        </w:rPr>
+      </w:pPr>
+      <w:r>
+        <w:rPr>
+          <w:rStyle w:val="undefined"/>
+          <w:color w:val="E6E8F0"/>
+        </w:rPr>
+        <w:t xml:space="preserve">  </w:t>
+      </w:r>
+      <w:r>
+        <w:rPr>
+          <w:rStyle w:val="cs0cqb"/>
+          <w:color w:val="81C995"/>
+        </w:rPr>
+        <w:t>"</w:t>
+      </w:r>
+      <w:proofErr w:type="spellStart"/>
+      <w:r>
+        <w:rPr>
+          <w:rStyle w:val="cs0cqb"/>
+          <w:color w:val="81C995"/>
+        </w:rPr>
+        <w:t>aadhaarSeedingStatus</w:t>
+      </w:r>
+      <w:proofErr w:type="spellEnd"/>
+      <w:r>
+        <w:rPr>
+          <w:rStyle w:val="cs0cqb"/>
+          <w:color w:val="81C995"/>
+        </w:rPr>
+        <w:t>"</w:t>
+      </w:r>
+      <w:r>
+        <w:rPr>
+          <w:rStyle w:val="undefined"/>
+          <w:color w:val="E6E8F0"/>
+        </w:rPr>
+        <w:t xml:space="preserve">: </w:t>
+      </w:r>
+      <w:r>
+        <w:rPr>
+          <w:rStyle w:val="cs0cqb"/>
+          <w:color w:val="81C995"/>
+        </w:rPr>
+        <w:t>"y"</w:t>
+      </w:r>
+      <w:r>
+        <w:rPr>
+          <w:rStyle w:val="undefined"/>
+          <w:color w:val="E6E8F0"/>
+        </w:rPr>
+        <w:t>,</w:t>
+      </w:r>
+    </w:p>
+    <w:p>
+      <w:pPr>
+        <w:pStyle w:val="HTMLPreformatted"/>
+        <w:shd w:val="clear" w:color="auto" w:fill="1D1E26"/>
+        <w:rPr>
+          <w:rStyle w:val="undefined"/>
+          <w:color w:val="E6E8F0"/>
+        </w:rPr>
+      </w:pPr>
+      <w:r>
+        <w:rPr>
+          <w:rStyle w:val="undefined"/>
+          <w:color w:val="E6E8F0"/>
+        </w:rPr>
+        <w:lastRenderedPageBreak/>
+        <w:t xml:space="preserve">  </w:t>
+      </w:r>
+      <w:r>
+        <w:rPr>
+          <w:rStyle w:val="cs0cqb"/>
+          <w:color w:val="81C995"/>
+        </w:rPr>
+        <w:t>"message"</w:t>
+      </w:r>
+      <w:r>
+        <w:rPr>
+          <w:rStyle w:val="undefined"/>
+          <w:color w:val="E6E8F0"/>
+        </w:rPr>
+        <w:t xml:space="preserve">: </w:t>
+      </w:r>
+      <w:r>
+        <w:rPr>
+          <w:rStyle w:val="cs0cqb"/>
+          <w:color w:val="81C995"/>
+        </w:rPr>
+        <w:t>"PAN successfully verified and details match"</w:t>
+      </w:r>
+    </w:p>
+    <w:p>
+      <w:pPr>
+        <w:pStyle w:val="HTMLPreformatted"/>
+        <w:shd w:val="clear" w:color="auto" w:fill="1D1E26"/>
+        <w:rPr>
+          <w:color w:val="E6E8F0"/>
+          <w:sz w:val="21"/>
+          <w:szCs w:val="21"/>
+        </w:rPr>
+      </w:pPr>
+      <w:r>
+        <w:rPr>
+          <w:rStyle w:val="undefined"/>
+          <w:color w:val="E6E8F0"/>
+        </w:rPr>
+        <w:t>}</w:t>
+      </w:r>
+    </w:p>
+    <w:p>
+      <w:pPr>
+        <w:rPr>
+          <w:b/>
+          <w:bCs/>
+        </w:rPr>
+      </w:pPr>
+      <w:r>
+        <w:rPr>
+          <w:b/>
+          <w:bCs/>
+        </w:rPr>
+        <w:t>Mock Response (JSON - Failure):</w:t>
+      </w:r>
+    </w:p>
+    <w:p>
+      <w:pPr>
+        <w:pStyle w:val="HTMLPreformatted"/>
+        <w:shd w:val="clear" w:color="auto" w:fill="1D1E26"/>
+        <w:rPr>
+          <w:rStyle w:val="undefined"/>
+          <w:color w:val="E6E8F0"/>
+        </w:rPr>
+      </w:pPr>
+      <w:r>
+        <w:rPr>
+          <w:rStyle w:val="undefined"/>
+          <w:color w:val="E6E8F0"/>
+        </w:rPr>
+        <w:t>{</w:t>
+      </w:r>
+    </w:p>
+    <w:p>
+      <w:pPr>
+        <w:pStyle w:val="HTMLPreformatted"/>
+        <w:shd w:val="clear" w:color="auto" w:fill="1D1E26"/>
+        <w:rPr>
+          <w:rStyle w:val="undefined"/>
+          <w:color w:val="E6E8F0"/>
+        </w:rPr>
+      </w:pPr>
+      <w:r>
+        <w:rPr>
+          <w:rStyle w:val="undefined"/>
+          <w:color w:val="E6E8F0"/>
+        </w:rPr>
+        <w:t xml:space="preserve">  </w:t>
+      </w:r>
+      <w:r>
+        <w:rPr>
+          <w:rStyle w:val="cs0cqb"/>
+          <w:color w:val="81C995"/>
+        </w:rPr>
+        <w:t>"success"</w:t>
+      </w:r>
+      <w:r>
+        <w:rPr>
+          <w:rStyle w:val="undefined"/>
+          <w:color w:val="E6E8F0"/>
+        </w:rPr>
+        <w:t xml:space="preserve">: </w:t>
+      </w:r>
+      <w:r>
+        <w:rPr>
+          <w:rStyle w:val="mexsqb"/>
+          <w:color w:val="C58AF9"/>
+        </w:rPr>
+        <w:t>false</w:t>
+      </w:r>
+      <w:r>
+        <w:rPr>
+          <w:rStyle w:val="undefined"/>
+          <w:color w:val="E6E8F0"/>
+        </w:rPr>
+        <w:t>,</w:t>
+      </w:r>
+    </w:p>
+    <w:p>
+      <w:pPr>
+        <w:pStyle w:val="HTMLPreformatted"/>
+        <w:shd w:val="clear" w:color="auto" w:fill="1D1E26"/>
+        <w:rPr>
+          <w:rStyle w:val="undefined"/>
+          <w:color w:val="E6E8F0"/>
+        </w:rPr>
+      </w:pPr>
+      <w:r>
+        <w:rPr>
+          <w:rStyle w:val="undefined"/>
+          <w:color w:val="E6E8F0"/>
+        </w:rPr>
+        <w:t xml:space="preserve">  </w:t>
+      </w:r>
+      <w:r>
+        <w:rPr>
+          <w:rStyle w:val="cs0cqb"/>
+          <w:color w:val="81C995"/>
+        </w:rPr>
+        <w:t>"pan"</w:t>
+      </w:r>
+      <w:r>
+        <w:rPr>
+          <w:rStyle w:val="undefined"/>
+          <w:color w:val="E6E8F0"/>
+        </w:rPr>
+        <w:t xml:space="preserve">: </w:t>
+      </w:r>
+      <w:r>
+        <w:rPr>
+          <w:rStyle w:val="cs0cqb"/>
+          <w:color w:val="81C995"/>
+        </w:rPr>
+        <w:t>"ABCDE1234G"</w:t>
+      </w:r>
+      <w:r>
+        <w:rPr>
+          <w:rStyle w:val="undefined"/>
+          <w:color w:val="E6E8F0"/>
+        </w:rPr>
+        <w:t>,</w:t>
+      </w:r>
+    </w:p>
+    <w:p>
+      <w:pPr>
+        <w:pStyle w:val="HTMLPreformatted"/>
+        <w:shd w:val="clear" w:color="auto" w:fill="1D1E26"/>
+        <w:rPr>
+          <w:rStyle w:val="undefined"/>
+          <w:color w:val="E6E8F0"/>
+        </w:rPr>
+      </w:pPr>
+      <w:r>
+        <w:rPr>
+          <w:rStyle w:val="undefined"/>
+          <w:color w:val="E6E8F0"/>
+        </w:rPr>
+        <w:t xml:space="preserve">  </w:t>
+      </w:r>
+      <w:r>
+        <w:rPr>
+          <w:rStyle w:val="cs0cqb"/>
+          <w:color w:val="81C995"/>
+        </w:rPr>
+        <w:t>"status"</w:t>
+      </w:r>
+      <w:r>
+        <w:rPr>
+          <w:rStyle w:val="undefined"/>
+          <w:color w:val="E6E8F0"/>
+        </w:rPr>
+        <w:t xml:space="preserve">: </w:t>
+      </w:r>
+      <w:r>
+        <w:rPr>
+          <w:rStyle w:val="cs0cqb"/>
+          <w:color w:val="81C995"/>
+        </w:rPr>
+        <w:t>"invalid"</w:t>
+      </w:r>
+      <w:r>
+        <w:rPr>
+          <w:rStyle w:val="undefined"/>
+          <w:color w:val="E6E8F0"/>
+        </w:rPr>
+        <w:t>,</w:t>
+      </w:r>
+    </w:p>
+    <w:p>
+      <w:pPr>
+        <w:pStyle w:val="HTMLPreformatted"/>
+        <w:shd w:val="clear" w:color="auto" w:fill="1D1E26"/>
+        <w:rPr>
+          <w:rStyle w:val="undefined"/>
+          <w:color w:val="E6E8F0"/>
+        </w:rPr>
+      </w:pPr>
+      <w:r>
+        <w:rPr>
+          <w:rStyle w:val="undefined"/>
+          <w:color w:val="E6E8F0"/>
+        </w:rPr>
+        <w:t xml:space="preserve">  </w:t>
+      </w:r>
+      <w:r>
+        <w:rPr>
+          <w:rStyle w:val="cs0cqb"/>
+          <w:color w:val="81C995"/>
+        </w:rPr>
+        <w:t>"remarks"</w:t>
+      </w:r>
+      <w:r>
+        <w:rPr>
+          <w:rStyle w:val="undefined"/>
+          <w:color w:val="E6E8F0"/>
+        </w:rPr>
+        <w:t xml:space="preserve">: </w:t>
+      </w:r>
+      <w:r>
+        <w:rPr>
+          <w:rStyle w:val="cs0cqb"/>
+          <w:color w:val="81C995"/>
+        </w:rPr>
+        <w:t>"Invalid PAN"</w:t>
+      </w:r>
+      <w:r>
+        <w:rPr>
+          <w:rStyle w:val="undefined"/>
+          <w:color w:val="E6E8F0"/>
+        </w:rPr>
+        <w:t>,</w:t>
+      </w:r>
+    </w:p>
+    <w:p>
+      <w:pPr>
+        <w:pStyle w:val="HTMLPreformatted"/>
+        <w:shd w:val="clear" w:color="auto" w:fill="1D1E26"/>
+        <w:rPr>
+          <w:rStyle w:val="undefined"/>
+          <w:color w:val="E6E8F0"/>
+        </w:rPr>
+      </w:pPr>
+      <w:r>
+        <w:rPr>
+          <w:rStyle w:val="undefined"/>
+          <w:color w:val="E6E8F0"/>
+        </w:rPr>
+        <w:t xml:space="preserve">  </w:t>
+      </w:r>
+      <w:r>
+        <w:rPr>
+          <w:rStyle w:val="cs0cqb"/>
+          <w:color w:val="81C995"/>
+        </w:rPr>
+        <w:t>"message"</w:t>
+      </w:r>
+      <w:r>
+        <w:rPr>
+          <w:rStyle w:val="undefined"/>
+          <w:color w:val="E6E8F0"/>
+        </w:rPr>
+        <w:t xml:space="preserve">: </w:t>
+      </w:r>
+      <w:r>
+        <w:rPr>
+          <w:rStyle w:val="cs0cqb"/>
+          <w:color w:val="81C995"/>
+        </w:rPr>
+        <w:t>"Provided PAN number does not exist or is invalid"</w:t>
+      </w:r>
+    </w:p>
+    <w:p>
+      <w:pPr>
+        <w:pStyle w:val="HTMLPreformatted"/>
+        <w:shd w:val="clear" w:color="auto" w:fill="1D1E26"/>
+        <w:rPr>
+          <w:color w:val="E6E8F0"/>
+          <w:sz w:val="21"/>
+          <w:szCs w:val="21"/>
+        </w:rPr>
+      </w:pPr>
+      <w:r>
+        <w:rPr>
+          <w:rStyle w:val="undefined"/>
+          <w:color w:val="E6E8F0"/>
+        </w:rPr>
+        <w:t>}</w:t>
+      </w:r>
+    </w:p>
+    <w:p>
+      <w:pPr>
+        <w:pStyle w:val="Heading3"/>
+      </w:pPr>
+      <w:r>
+        <w:t>Credit History Check (Creditworthiness)</w:t>
+      </w:r>
+    </w:p>
+    <w:p>
+      <w:pPr>
+        <w:spacing w:before="0" w:after="0" w:line="240" w:lineRule="auto"/>
+      </w:pPr>
+      <w:r>
+        <w:t>Lenders query credit bureaus (CIBIL, Experian, etc.) to assess the customer's credit score and history.</w:t>
+      </w:r>
+    </w:p>
+    <w:p>
+      <w:pPr>
+        <w:spacing w:before="0" w:after="0" w:line="240" w:lineRule="auto"/>
+      </w:pPr>
+      <w:r>
+        <w:rPr>
+          <w:b/>
+          <w:bCs/>
+        </w:rPr>
+        <w:t>Mock API Endpoint:</w:t>
+      </w:r>
+      <w:r>
+        <w:t> POST /</w:t>
+      </w:r>
+      <w:proofErr w:type="spellStart"/>
+      <w:r>
+        <w:t>api</w:t>
+      </w:r>
+      <w:proofErr w:type="spellEnd"/>
+      <w:r>
+        <w:t>/</w:t>
+      </w:r>
+      <w:proofErr w:type="spellStart"/>
+      <w:r>
+        <w:t>fetchCreditReport</w:t>
+      </w:r>
+      <w:proofErr w:type="spellEnd"/>
+    </w:p>
+    <w:p>
+      <w:pPr>
+        <w:rPr>
+          <w:b/>
+          <w:bCs/>
+        </w:rPr>
+      </w:pPr>
+      <w:r>
+        <w:rPr>
+          <w:b/>
+          <w:bCs/>
+        </w:rPr>
+        <w:t>Mock Request (JSON):</w:t>
+      </w:r>
+    </w:p>
+    <w:p>
+      <w:pPr>
+        <w:pStyle w:val="HTMLPreformatted"/>
+        <w:shd w:val="clear" w:color="auto" w:fill="1D1E26"/>
+        <w:rPr>
+          <w:rStyle w:val="undefined"/>
+          <w:color w:val="E6E8F0"/>
+        </w:rPr>
+      </w:pPr>
+      <w:r>
+        <w:rPr>
+          <w:rStyle w:val="undefined"/>
+          <w:color w:val="E6E8F0"/>
+        </w:rPr>
+        <w:t>{</w:t>
+      </w:r>
+    </w:p>
+    <w:p>
+      <w:pPr>
+        <w:pStyle w:val="HTMLPreformatted"/>
+        <w:shd w:val="clear" w:color="auto" w:fill="1D1E26"/>
+        <w:rPr>
+          <w:rStyle w:val="undefined"/>
+          <w:color w:val="E6E8F0"/>
+        </w:rPr>
+      </w:pPr>
+      <w:r>
+        <w:rPr>
+          <w:rStyle w:val="undefined"/>
+          <w:color w:val="E6E8F0"/>
+        </w:rPr>
+        <w:t xml:space="preserve">  </w:t>
+      </w:r>
+      <w:r>
+        <w:rPr>
+          <w:rStyle w:val="cs0cqb"/>
+          <w:color w:val="81C995"/>
+        </w:rPr>
+        <w:t>"</w:t>
+      </w:r>
+      <w:proofErr w:type="spellStart"/>
+      <w:r>
+        <w:rPr>
+          <w:rStyle w:val="cs0cqb"/>
+          <w:color w:val="81C995"/>
+        </w:rPr>
+        <w:t>aadhaarNumber</w:t>
+      </w:r>
+      <w:proofErr w:type="spellEnd"/>
+      <w:r>
+        <w:rPr>
+          <w:rStyle w:val="cs0cqb"/>
+          <w:color w:val="81C995"/>
+        </w:rPr>
+        <w:t>"</w:t>
+      </w:r>
+      <w:r>
+        <w:rPr>
+          <w:rStyle w:val="undefined"/>
+          <w:color w:val="E6E8F0"/>
+        </w:rPr>
+        <w:t xml:space="preserve">: </w:t>
+      </w:r>
+      <w:r>
+        <w:rPr>
+          <w:rStyle w:val="cs0cqb"/>
+          <w:color w:val="81C995"/>
+        </w:rPr>
+        <w:t>"123456789012"</w:t>
+      </w:r>
+      <w:r>
+        <w:rPr>
+          <w:rStyle w:val="undefined"/>
+          <w:color w:val="E6E8F0"/>
+        </w:rPr>
+        <w:t>,</w:t>
+      </w:r>
+    </w:p>
+    <w:p>
+      <w:pPr>
+        <w:pStyle w:val="HTMLPreformatted"/>
+        <w:shd w:val="clear" w:color="auto" w:fill="1D1E26"/>
+        <w:rPr>
+          <w:rStyle w:val="undefined"/>
+          <w:color w:val="E6E8F0"/>
+        </w:rPr>
+      </w:pPr>
+      <w:r>
+        <w:rPr>
+          <w:rStyle w:val="undefined"/>
+          <w:color w:val="E6E8F0"/>
+        </w:rPr>
+        <w:t xml:space="preserve">  </w:t>
+      </w:r>
+      <w:r>
+        <w:rPr>
+          <w:rStyle w:val="cs0cqb"/>
+          <w:color w:val="81C995"/>
+        </w:rPr>
+        <w:t>"</w:t>
+      </w:r>
+      <w:proofErr w:type="spellStart"/>
+      <w:r>
+        <w:rPr>
+          <w:rStyle w:val="cs0cqb"/>
+          <w:color w:val="81C995"/>
+        </w:rPr>
+        <w:t>panNumber</w:t>
+      </w:r>
+      <w:proofErr w:type="spellEnd"/>
+      <w:r>
+        <w:rPr>
+          <w:rStyle w:val="cs0cqb"/>
+          <w:color w:val="81C995"/>
+        </w:rPr>
+        <w:t>"</w:t>
+      </w:r>
+      <w:r>
+        <w:rPr>
+          <w:rStyle w:val="undefined"/>
+          <w:color w:val="E6E8F0"/>
+        </w:rPr>
+        <w:t xml:space="preserve">: </w:t>
+      </w:r>
+      <w:r>
+        <w:rPr>
+          <w:rStyle w:val="cs0cqb"/>
+          <w:color w:val="81C995"/>
+        </w:rPr>
+        <w:t>"ABCDE1234F"</w:t>
+      </w:r>
+      <w:r>
+        <w:rPr>
+          <w:rStyle w:val="undefined"/>
+          <w:color w:val="E6E8F0"/>
+        </w:rPr>
+        <w:t>,</w:t>
+      </w:r>
+    </w:p>
+    <w:p>
+      <w:pPr>
+        <w:pStyle w:val="HTMLPreformatted"/>
+        <w:shd w:val="clear" w:color="auto" w:fill="1D1E26"/>
+        <w:rPr>
+          <w:rStyle w:val="undefined"/>
+          <w:color w:val="E6E8F0"/>
+        </w:rPr>
+      </w:pPr>
+      <w:r>
+        <w:rPr>
+          <w:rStyle w:val="undefined"/>
+          <w:color w:val="E6E8F0"/>
+        </w:rPr>
+        <w:t xml:space="preserve">  </w:t>
+      </w:r>
+      <w:r>
+        <w:rPr>
+          <w:rStyle w:val="cs0cqb"/>
+          <w:color w:val="81C995"/>
+        </w:rPr>
+        <w:t>"</w:t>
+      </w:r>
+      <w:proofErr w:type="spellStart"/>
+      <w:r>
+        <w:rPr>
+          <w:rStyle w:val="cs0cqb"/>
+          <w:color w:val="81C995"/>
+        </w:rPr>
+        <w:t>customerName</w:t>
+      </w:r>
+      <w:proofErr w:type="spellEnd"/>
+      <w:r>
+        <w:rPr>
+          <w:rStyle w:val="cs0cqb"/>
+          <w:color w:val="81C995"/>
+        </w:rPr>
+        <w:t>"</w:t>
+      </w:r>
+      <w:r>
+        <w:rPr>
+          <w:rStyle w:val="undefined"/>
+          <w:color w:val="E6E8F0"/>
+        </w:rPr>
+        <w:t xml:space="preserve">: </w:t>
+      </w:r>
+      <w:r>
+        <w:rPr>
+          <w:rStyle w:val="cs0cqb"/>
+          <w:color w:val="81C995"/>
+        </w:rPr>
+        <w:t>"JOHN DOE"</w:t>
+      </w:r>
+    </w:p>
+    <w:p>
+      <w:pPr>
+        <w:pStyle w:val="HTMLPreformatted"/>
+        <w:shd w:val="clear" w:color="auto" w:fill="1D1E26"/>
+        <w:rPr>
+          <w:color w:val="E6E8F0"/>
+          <w:sz w:val="21"/>
+          <w:szCs w:val="21"/>
+        </w:rPr>
+      </w:pPr>
+      <w:r>
+        <w:rPr>
+          <w:rStyle w:val="undefined"/>
+          <w:color w:val="E6E8F0"/>
+        </w:rPr>
+        <w:t>}</w:t>
+      </w:r>
+    </w:p>
+    <w:p>
+      <w:pPr>
+        <w:rPr>
+          <w:b/>
+          <w:bCs/>
+        </w:rPr>
+      </w:pPr>
+      <w:r>
+        <w:rPr>
+          <w:b/>
+          <w:bCs/>
+        </w:rPr>
+        <w:t>Mock Response (JSON - Success):</w:t>
+      </w:r>
+    </w:p>
+    <w:p>
+      <w:pPr>
+        <w:pStyle w:val="HTMLPreformatted"/>
+        <w:shd w:val="clear" w:color="auto" w:fill="1D1E26"/>
+        <w:rPr>
+          <w:rStyle w:val="undefined"/>
+          <w:color w:val="E6E8F0"/>
+        </w:rPr>
+      </w:pPr>
+      <w:r>
+        <w:rPr>
+          <w:rStyle w:val="undefined"/>
+          <w:color w:val="E6E8F0"/>
+        </w:rPr>
+        <w:t>{</w:t>
+      </w:r>
+    </w:p>
+    <w:p>
+      <w:pPr>
+        <w:pStyle w:val="HTMLPreformatted"/>
+        <w:shd w:val="clear" w:color="auto" w:fill="1D1E26"/>
+        <w:rPr>
+          <w:rStyle w:val="undefined"/>
+          <w:color w:val="E6E8F0"/>
+        </w:rPr>
+      </w:pPr>
+      <w:r>
+        <w:rPr>
+          <w:rStyle w:val="undefined"/>
+          <w:color w:val="E6E8F0"/>
+        </w:rPr>
+        <w:t xml:space="preserve">  </w:t>
+      </w:r>
+      <w:r>
+        <w:rPr>
+          <w:rStyle w:val="cs0cqb"/>
+          <w:color w:val="81C995"/>
+        </w:rPr>
+        <w:t>"status"</w:t>
+      </w:r>
+      <w:r>
+        <w:rPr>
+          <w:rStyle w:val="undefined"/>
+          <w:color w:val="E6E8F0"/>
+        </w:rPr>
+        <w:t xml:space="preserve">: </w:t>
+      </w:r>
+      <w:r>
+        <w:rPr>
+          <w:rStyle w:val="cs0cqb"/>
+          <w:color w:val="81C995"/>
+        </w:rPr>
+        <w:t>"SUCCESS"</w:t>
+      </w:r>
+      <w:r>
+        <w:rPr>
+          <w:rStyle w:val="undefined"/>
+          <w:color w:val="E6E8F0"/>
+        </w:rPr>
+        <w:t>,</w:t>
+      </w:r>
+    </w:p>
+    <w:p>
+      <w:pPr>
+        <w:pStyle w:val="HTMLPreformatted"/>
+        <w:shd w:val="clear" w:color="auto" w:fill="1D1E26"/>
+        <w:rPr>
+          <w:rStyle w:val="undefined"/>
+          <w:color w:val="E6E8F0"/>
+        </w:rPr>
+      </w:pPr>
+      <w:r>
+        <w:rPr>
+          <w:rStyle w:val="undefined"/>
+          <w:color w:val="E6E8F0"/>
+        </w:rPr>
+        <w:t xml:space="preserve">  </w:t>
+      </w:r>
+      <w:r>
+        <w:rPr>
+          <w:rStyle w:val="cs0cqb"/>
+          <w:color w:val="81C995"/>
+        </w:rPr>
+        <w:t>"score"</w:t>
+      </w:r>
+      <w:r>
+        <w:rPr>
+          <w:rStyle w:val="undefined"/>
+          <w:color w:val="E6E8F0"/>
+        </w:rPr>
+        <w:t xml:space="preserve">: </w:t>
+      </w:r>
+      <w:r>
+        <w:rPr>
+          <w:rStyle w:val="tnfccf"/>
+          <w:color w:val="FA903E"/>
+        </w:rPr>
+        <w:t>780</w:t>
+      </w:r>
+      <w:r>
+        <w:rPr>
+          <w:rStyle w:val="undefined"/>
+          <w:color w:val="E6E8F0"/>
+        </w:rPr>
+        <w:t>,</w:t>
+      </w:r>
+    </w:p>
+    <w:p>
+      <w:pPr>
+        <w:pStyle w:val="HTMLPreformatted"/>
+        <w:shd w:val="clear" w:color="auto" w:fill="1D1E26"/>
+        <w:rPr>
+          <w:rStyle w:val="undefined"/>
+          <w:color w:val="E6E8F0"/>
+        </w:rPr>
+      </w:pPr>
+      <w:r>
+        <w:rPr>
+          <w:rStyle w:val="undefined"/>
+          <w:color w:val="E6E8F0"/>
+        </w:rPr>
+        <w:t xml:space="preserve">  </w:t>
+      </w:r>
+      <w:r>
+        <w:rPr>
+          <w:rStyle w:val="cs0cqb"/>
+          <w:color w:val="81C995"/>
+        </w:rPr>
+        <w:t>"</w:t>
+      </w:r>
+      <w:proofErr w:type="spellStart"/>
+      <w:r>
+        <w:rPr>
+          <w:rStyle w:val="cs0cqb"/>
+          <w:color w:val="81C995"/>
+        </w:rPr>
+        <w:t>scoreStatus</w:t>
+      </w:r>
+      <w:proofErr w:type="spellEnd"/>
+      <w:r>
+        <w:rPr>
+          <w:rStyle w:val="cs0cqb"/>
+          <w:color w:val="81C995"/>
+        </w:rPr>
+        <w:t>"</w:t>
+      </w:r>
+      <w:r>
+        <w:rPr>
+          <w:rStyle w:val="undefined"/>
+          <w:color w:val="E6E8F0"/>
+        </w:rPr>
+        <w:t xml:space="preserve">: </w:t>
+      </w:r>
+      <w:r>
+        <w:rPr>
+          <w:rStyle w:val="cs0cqb"/>
+          <w:color w:val="81C995"/>
+        </w:rPr>
+        <w:t>"Good"</w:t>
+      </w:r>
+      <w:r>
+        <w:rPr>
+          <w:rStyle w:val="undefined"/>
+          <w:color w:val="E6E8F0"/>
+        </w:rPr>
+        <w:t>,</w:t>
+      </w:r>
+    </w:p>
+    <w:p>
+      <w:pPr>
+        <w:pStyle w:val="HTMLPreformatted"/>
+        <w:shd w:val="clear" w:color="auto" w:fill="1D1E26"/>
+        <w:rPr>
+          <w:rStyle w:val="undefined"/>
+          <w:color w:val="E6E8F0"/>
+        </w:rPr>
+      </w:pPr>
+      <w:r>
+        <w:rPr>
+          <w:rStyle w:val="undefined"/>
+          <w:color w:val="E6E8F0"/>
+        </w:rPr>
+        <w:t xml:space="preserve">  </w:t>
+      </w:r>
+      <w:r>
+        <w:rPr>
+          <w:rStyle w:val="cs0cqb"/>
+          <w:color w:val="81C995"/>
+        </w:rPr>
+        <w:t>"</w:t>
+      </w:r>
+      <w:proofErr w:type="spellStart"/>
+      <w:r>
+        <w:rPr>
+          <w:rStyle w:val="cs0cqb"/>
+          <w:color w:val="81C995"/>
+        </w:rPr>
+        <w:t>historySummary</w:t>
+      </w:r>
+      <w:proofErr w:type="spellEnd"/>
+      <w:r>
+        <w:rPr>
+          <w:rStyle w:val="cs0cqb"/>
+          <w:color w:val="81C995"/>
+        </w:rPr>
+        <w:t>"</w:t>
+      </w:r>
+      <w:r>
+        <w:rPr>
+          <w:rStyle w:val="undefined"/>
+          <w:color w:val="E6E8F0"/>
+        </w:rPr>
+        <w:t>: {</w:t>
+      </w:r>
+    </w:p>
+    <w:p>
+      <w:pPr>
+        <w:pStyle w:val="HTMLPreformatted"/>
+        <w:shd w:val="clear" w:color="auto" w:fill="1D1E26"/>
+        <w:rPr>
+          <w:rStyle w:val="undefined"/>
+          <w:color w:val="E6E8F0"/>
+        </w:rPr>
+      </w:pPr>
+      <w:r>
+        <w:rPr>
+          <w:rStyle w:val="undefined"/>
+          <w:color w:val="E6E8F0"/>
+        </w:rPr>
+        <w:t xml:space="preserve">    </w:t>
+      </w:r>
+      <w:r>
+        <w:rPr>
+          <w:rStyle w:val="cs0cqb"/>
+          <w:color w:val="81C995"/>
+        </w:rPr>
+        <w:t>"</w:t>
+      </w:r>
+      <w:proofErr w:type="spellStart"/>
+      <w:r>
+        <w:rPr>
+          <w:rStyle w:val="cs0cqb"/>
+          <w:color w:val="81C995"/>
+        </w:rPr>
+        <w:t>totalLoansActive</w:t>
+      </w:r>
+      <w:proofErr w:type="spellEnd"/>
+      <w:r>
+        <w:rPr>
+          <w:rStyle w:val="cs0cqb"/>
+          <w:color w:val="81C995"/>
+        </w:rPr>
+        <w:t>"</w:t>
+      </w:r>
+      <w:r>
+        <w:rPr>
+          <w:rStyle w:val="undefined"/>
+          <w:color w:val="E6E8F0"/>
+        </w:rPr>
+        <w:t xml:space="preserve">: </w:t>
+      </w:r>
+      <w:r>
+        <w:rPr>
+          <w:rStyle w:val="tnfccf"/>
+          <w:color w:val="FA903E"/>
+        </w:rPr>
+        <w:t>2</w:t>
+      </w:r>
+      <w:r>
+        <w:rPr>
+          <w:rStyle w:val="undefined"/>
+          <w:color w:val="E6E8F0"/>
+        </w:rPr>
+        <w:t>,</w:t>
+      </w:r>
+    </w:p>
+    <w:p>
+      <w:pPr>
+        <w:pStyle w:val="HTMLPreformatted"/>
+        <w:shd w:val="clear" w:color="auto" w:fill="1D1E26"/>
+        <w:rPr>
+          <w:rStyle w:val="undefined"/>
+          <w:color w:val="E6E8F0"/>
+        </w:rPr>
+      </w:pPr>
+      <w:r>
+        <w:rPr>
+          <w:rStyle w:val="undefined"/>
+          <w:color w:val="E6E8F0"/>
+        </w:rPr>
+        <w:t xml:space="preserve">    </w:t>
+      </w:r>
+      <w:r>
+        <w:rPr>
+          <w:rStyle w:val="cs0cqb"/>
+          <w:color w:val="81C995"/>
+        </w:rPr>
+        <w:t>"</w:t>
+      </w:r>
+      <w:proofErr w:type="spellStart"/>
+      <w:r>
+        <w:rPr>
+          <w:rStyle w:val="cs0cqb"/>
+          <w:color w:val="81C995"/>
+        </w:rPr>
+        <w:t>overdueAccounts</w:t>
+      </w:r>
+      <w:proofErr w:type="spellEnd"/>
+      <w:r>
+        <w:rPr>
+          <w:rStyle w:val="cs0cqb"/>
+          <w:color w:val="81C995"/>
+        </w:rPr>
+        <w:t>"</w:t>
+      </w:r>
+      <w:r>
+        <w:rPr>
+          <w:rStyle w:val="undefined"/>
+          <w:color w:val="E6E8F0"/>
+        </w:rPr>
+        <w:t xml:space="preserve">: </w:t>
+      </w:r>
+      <w:r>
+        <w:rPr>
+          <w:rStyle w:val="tnfccf"/>
+          <w:color w:val="FA903E"/>
+        </w:rPr>
+        <w:t>0</w:t>
+      </w:r>
+      <w:r>
+        <w:rPr>
+          <w:rStyle w:val="undefined"/>
+          <w:color w:val="E6E8F0"/>
+        </w:rPr>
+        <w:t>,</w:t>
+      </w:r>
+    </w:p>
+    <w:p>
+      <w:pPr>
+        <w:pStyle w:val="HTMLPreformatted"/>
+        <w:shd w:val="clear" w:color="auto" w:fill="1D1E26"/>
+        <w:rPr>
+          <w:rStyle w:val="undefined"/>
+          <w:color w:val="E6E8F0"/>
+        </w:rPr>
+      </w:pPr>
+      <w:r>
+        <w:rPr>
+          <w:rStyle w:val="undefined"/>
+          <w:color w:val="E6E8F0"/>
+        </w:rPr>
+        <w:t xml:space="preserve">    </w:t>
+      </w:r>
+      <w:r>
+        <w:rPr>
+          <w:rStyle w:val="cs0cqb"/>
+          <w:color w:val="81C995"/>
+        </w:rPr>
+        <w:t>"</w:t>
+      </w:r>
+      <w:proofErr w:type="spellStart"/>
+      <w:r>
+        <w:rPr>
+          <w:rStyle w:val="cs0cqb"/>
+          <w:color w:val="81C995"/>
+        </w:rPr>
+        <w:t>lastPaymentDate</w:t>
+      </w:r>
+      <w:proofErr w:type="spellEnd"/>
+      <w:r>
+        <w:rPr>
+          <w:rStyle w:val="cs0cqb"/>
+          <w:color w:val="81C995"/>
+        </w:rPr>
+        <w:t>"</w:t>
+      </w:r>
+      <w:r>
+        <w:rPr>
+          <w:rStyle w:val="undefined"/>
+          <w:color w:val="E6E8F0"/>
+        </w:rPr>
+        <w:t xml:space="preserve">: </w:t>
+      </w:r>
+      <w:r>
+        <w:rPr>
+          <w:rStyle w:val="cs0cqb"/>
+          <w:color w:val="81C995"/>
+        </w:rPr>
+        <w:t>"2025-10-01"</w:t>
+      </w:r>
+    </w:p>
+    <w:p>
+      <w:pPr>
+        <w:pStyle w:val="HTMLPreformatted"/>
+        <w:shd w:val="clear" w:color="auto" w:fill="1D1E26"/>
+        <w:rPr>
+          <w:rStyle w:val="undefined"/>
+          <w:color w:val="E6E8F0"/>
+        </w:rPr>
+      </w:pPr>
+      <w:r>
+        <w:rPr>
+          <w:rStyle w:val="undefined"/>
+          <w:color w:val="E6E8F0"/>
+        </w:rPr>
+        <w:t xml:space="preserve">  },</w:t>
+      </w:r>
+    </w:p>
+    <w:p>
+      <w:pPr>
+        <w:pStyle w:val="HTMLPreformatted"/>
+        <w:shd w:val="clear" w:color="auto" w:fill="1D1E26"/>
+        <w:rPr>
+          <w:rStyle w:val="undefined"/>
+          <w:color w:val="E6E8F0"/>
+        </w:rPr>
+      </w:pPr>
+      <w:r>
+        <w:rPr>
+          <w:rStyle w:val="undefined"/>
+          <w:color w:val="E6E8F0"/>
+        </w:rPr>
+        <w:t xml:space="preserve">  </w:t>
+      </w:r>
+      <w:r>
+        <w:rPr>
+          <w:rStyle w:val="cs0cqb"/>
+          <w:color w:val="81C995"/>
+        </w:rPr>
+        <w:t>"message"</w:t>
+      </w:r>
+      <w:r>
+        <w:rPr>
+          <w:rStyle w:val="undefined"/>
+          <w:color w:val="E6E8F0"/>
+        </w:rPr>
+        <w:t xml:space="preserve">: </w:t>
+      </w:r>
+      <w:r>
+        <w:rPr>
+          <w:rStyle w:val="cs0cqb"/>
+          <w:color w:val="81C995"/>
+        </w:rPr>
+        <w:t>"Credit report fetched successfully"</w:t>
+      </w:r>
+      <w:r>
+        <w:rPr>
+          <w:rStyle w:val="undefined"/>
+          <w:color w:val="E6E8F0"/>
+        </w:rPr>
+        <w:t>,</w:t>
+      </w:r>
+    </w:p>
+    <w:p>
+      <w:pPr>
+        <w:pStyle w:val="HTMLPreformatted"/>
+        <w:shd w:val="clear" w:color="auto" w:fill="1D1E26"/>
+        <w:rPr>
+          <w:rStyle w:val="undefined"/>
+          <w:color w:val="E6E8F0"/>
+        </w:rPr>
+      </w:pPr>
+      <w:r>
+        <w:rPr>
+          <w:rStyle w:val="undefined"/>
+          <w:color w:val="E6E8F0"/>
+        </w:rPr>
+        <w:t xml:space="preserve">  </w:t>
+      </w:r>
+      <w:r>
+        <w:rPr>
+          <w:rStyle w:val="cs0cqb"/>
+          <w:color w:val="81C995"/>
+        </w:rPr>
+        <w:t>"</w:t>
+      </w:r>
+      <w:proofErr w:type="spellStart"/>
+      <w:r>
+        <w:rPr>
+          <w:rStyle w:val="cs0cqb"/>
+          <w:color w:val="81C995"/>
+        </w:rPr>
+        <w:t>reportDetails</w:t>
+      </w:r>
+      <w:proofErr w:type="spellEnd"/>
+      <w:r>
+        <w:rPr>
+          <w:rStyle w:val="cs0cqb"/>
+          <w:color w:val="81C995"/>
+        </w:rPr>
+        <w:t>"</w:t>
+      </w:r>
+      <w:r>
+        <w:rPr>
+          <w:rStyle w:val="undefined"/>
+          <w:color w:val="E6E8F0"/>
+        </w:rPr>
+        <w:t xml:space="preserve">: </w:t>
+      </w:r>
+      <w:r>
+        <w:rPr>
+          <w:rStyle w:val="cs0cqb"/>
+          <w:color w:val="81C995"/>
+        </w:rPr>
+        <w:t>"Link to detailed mock XML/PDF report..."</w:t>
+      </w:r>
+    </w:p>
+    <w:p>
+      <w:pPr>
+        <w:pStyle w:val="HTMLPreformatted"/>
+        <w:shd w:val="clear" w:color="auto" w:fill="1D1E26"/>
+        <w:rPr>
+          <w:color w:val="E6E8F0"/>
+          <w:sz w:val="21"/>
+          <w:szCs w:val="21"/>
+        </w:rPr>
+      </w:pPr>
+      <w:r>
+        <w:rPr>
+          <w:rStyle w:val="undefined"/>
+          <w:color w:val="E6E8F0"/>
+        </w:rPr>
+        <w:t>}</w:t>
+      </w:r>
+    </w:p>
     <w:p/>
     <w:sectPr>
       <w:headerReference w:type="even" r:id="rId34"/>
@@ -11810,7 +15036,6 @@
     <w:basedOn w:val="Normal"/>
     <w:link w:val="HTMLPreformattedChar"/>
     <w:uiPriority w:val="99"/>
-    <w:semiHidden/>
     <w:unhideWhenUsed/>
     <w:rsid w:val="00B72529"/>
     <w:pPr>
@@ -11844,7 +15069,6 @@
     <w:basedOn w:val="DefaultParagraphFont"/>
     <w:link w:val="HTMLPreformatted"/>
     <w:uiPriority w:val="99"/>
-    <w:semiHidden/>
     <w:rsid w:val="00B72529"/>
     <w:rPr>
       <w:rFonts w:ascii="Courier New" w:eastAsia="Times New Roman" w:hAnsi="Courier New" w:cs="Courier New"/>
@@ -11999,6 +15223,31 @@
         <w:shd w:val="clear" w:color="auto" w:fill="BDD6EE" w:themeFill="accent5" w:themeFillTint="66"/>
       </w:tcPr>
     </w:tblStylePr>
+  </w:style>
+  <w:style w:type="character" w:customStyle="1" w:styleId="undefined">
+    <w:name w:val="undefined"/>
+    <w:basedOn w:val="DefaultParagraphFont"/>
+    <w:rsid w:val="00A71E78"/>
+  </w:style>
+  <w:style w:type="character" w:customStyle="1" w:styleId="cs0cqb">
+    <w:name w:val="cs0cqb"/>
+    <w:basedOn w:val="DefaultParagraphFont"/>
+    <w:rsid w:val="00A71E78"/>
+  </w:style>
+  <w:style w:type="character" w:customStyle="1" w:styleId="cltqqc">
+    <w:name w:val="cltqqc"/>
+    <w:basedOn w:val="DefaultParagraphFont"/>
+    <w:rsid w:val="00A71E78"/>
+  </w:style>
+  <w:style w:type="character" w:customStyle="1" w:styleId="mexsqb">
+    <w:name w:val="mexsqb"/>
+    <w:basedOn w:val="DefaultParagraphFont"/>
+    <w:rsid w:val="00BD24AC"/>
+  </w:style>
+  <w:style w:type="character" w:customStyle="1" w:styleId="tnfccf">
+    <w:name w:val="tnfccf"/>
+    <w:basedOn w:val="DefaultParagraphFont"/>
+    <w:rsid w:val="009D4F34"/>
   </w:style>
 </w:styles>
 </file>

</xml_diff>

<commit_message>
documentaion: Mock backend for KYC, Credit Bureau APIs & Sanction Utility tests
</commit_message>
<xml_diff>
--- a/doc/PS.docx
+++ b/doc/PS.docx
@@ -11092,6 +11092,25 @@
         <w:t>}</w:t>
       </w:r>
     </w:p>
+    <w:p/>
+    <w:p>
+      <w:pPr>
+        <w:pStyle w:val="Heading1"/>
+        <w:jc w:val="center"/>
+        <w:rPr>
+          <w:b/>
+          <w:bCs/>
+        </w:rPr>
+      </w:pPr>
+      <w:r>
+        <w:rPr>
+          <w:b/>
+          <w:bCs/>
+        </w:rPr>
+        <w:t>Building verification agent</w:t>
+      </w:r>
+    </w:p>
+    <w:p/>
     <w:p/>
     <w:sectPr>
       <w:headerReference w:type="even" r:id="rId34"/>
@@ -14548,6 +14567,7 @@
   <w:style w:type="character" w:default="1" w:styleId="DefaultParagraphFont">
     <w:name w:val="Default Paragraph Font"/>
     <w:uiPriority w:val="1"/>
+    <w:semiHidden/>
     <w:unhideWhenUsed/>
   </w:style>
   <w:style w:type="table" w:default="1" w:styleId="TableNormal">

</xml_diff>